<commit_message>
Modify readme file & Add readme pdf file
</commit_message>
<xml_diff>
--- a/prj1_12191564_kimseongmin.docx
+++ b/prj1_12191564_kimseongmin.docx
@@ -5854,7 +5854,6 @@
         <w:spacing w:after="0"/>
         <w:ind w:firstLineChars="100" w:firstLine="200"/>
         <w:rPr>
-          <w:rFonts w:hint="eastAsia"/>
           <w:szCs w:val="20"/>
         </w:rPr>
       </w:pPr>
@@ -7487,7 +7486,6 @@
         <w:spacing w:after="0"/>
         <w:ind w:firstLineChars="100" w:firstLine="200"/>
         <w:rPr>
-          <w:rFonts w:hint="eastAsia"/>
           <w:szCs w:val="20"/>
         </w:rPr>
       </w:pPr>
@@ -7555,7 +7553,6 @@
         <w:spacing w:after="0"/>
         <w:ind w:firstLineChars="100" w:firstLine="200"/>
         <w:rPr>
-          <w:rFonts w:hint="eastAsia"/>
           <w:szCs w:val="20"/>
         </w:rPr>
       </w:pPr>
@@ -7850,6 +7847,7 @@
       </w:pPr>
       <w:r>
         <w:rPr>
+          <w:noProof/>
           <w:szCs w:val="20"/>
         </w:rPr>
         <w:drawing>
@@ -8283,7 +8281,6 @@
         <w:spacing w:after="0"/>
         <w:ind w:firstLineChars="100" w:firstLine="200"/>
         <w:rPr>
-          <w:rFonts w:hint="eastAsia"/>
           <w:szCs w:val="20"/>
         </w:rPr>
       </w:pPr>
@@ -8461,6 +8458,18 @@
           <w:rFonts w:hint="eastAsia"/>
           <w:szCs w:val="20"/>
         </w:rPr>
+        <w:t xml:space="preserve"> 입력 받은 </w:t>
+      </w:r>
+      <w:r>
+        <w:rPr>
+          <w:szCs w:val="20"/>
+        </w:rPr>
+        <w:t>userId</w:t>
+      </w:r>
+      <w:r>
+        <w:rPr>
+          <w:szCs w:val="20"/>
+        </w:rPr>
         <w:t xml:space="preserve"> </w:t>
       </w:r>
       <w:r>
@@ -8468,7 +8477,13 @@
           <w:rFonts w:hint="eastAsia"/>
           <w:szCs w:val="20"/>
         </w:rPr>
-        <w:t xml:space="preserve">입력 받은 </w:t>
+        <w:t xml:space="preserve">값을 담는 </w:t>
+      </w:r>
+      <w:r>
+        <w:rPr>
+          <w:szCs w:val="20"/>
+        </w:rPr>
+        <w:t>_</w:t>
       </w:r>
       <w:r>
         <w:rPr>
@@ -8478,6 +8493,21 @@
       </w:r>
       <w:r>
         <w:rPr>
+          <w:rFonts w:hint="eastAsia"/>
+          <w:szCs w:val="20"/>
+        </w:rPr>
+        <w:t>를 만들고</w:t>
+      </w:r>
+      <w:r>
+        <w:rPr>
+          <w:rFonts w:hint="eastAsia"/>
+          <w:szCs w:val="20"/>
+        </w:rPr>
+        <w:t xml:space="preserve"> 띄어쓰기로 나눠진</w:t>
+      </w:r>
+      <w:r>
+        <w:rPr>
+          <w:rFonts w:hint="eastAsia"/>
           <w:szCs w:val="20"/>
         </w:rPr>
         <w:t xml:space="preserve"> </w:t>
@@ -8487,33 +8517,219 @@
           <w:rFonts w:hint="eastAsia"/>
           <w:szCs w:val="20"/>
         </w:rPr>
-        <w:t xml:space="preserve">값을 담는 </w:t>
-      </w:r>
-      <w:r>
-        <w:rPr>
-          <w:szCs w:val="20"/>
-        </w:rPr>
-        <w:t>_</w:t>
-      </w:r>
-      <w:r>
-        <w:rPr>
-          <w:szCs w:val="20"/>
-        </w:rPr>
-        <w:t>userId</w:t>
-      </w:r>
-      <w:r>
-        <w:rPr>
-          <w:rFonts w:hint="eastAsia"/>
-          <w:szCs w:val="20"/>
-        </w:rPr>
-        <w:t>를 만들고</w:t>
-      </w:r>
-      <w:r>
-        <w:rPr>
-          <w:rFonts w:hint="eastAsia"/>
-          <w:szCs w:val="20"/>
-        </w:rPr>
-        <w:t xml:space="preserve"> 띄어쓰기로 나눠진</w:t>
+        <w:t>평점</w:t>
+      </w:r>
+      <w:r>
+        <w:rPr>
+          <w:rFonts w:hint="eastAsia"/>
+          <w:szCs w:val="20"/>
+        </w:rPr>
+        <w:t xml:space="preserve"> 정보</w:t>
+      </w:r>
+      <w:r>
+        <w:rPr>
+          <w:rFonts w:hint="eastAsia"/>
+          <w:szCs w:val="20"/>
+        </w:rPr>
+        <w:t>의</w:t>
+      </w:r>
+      <w:r>
+        <w:rPr>
+          <w:rFonts w:hint="eastAsia"/>
+          <w:szCs w:val="20"/>
+        </w:rPr>
+        <w:t xml:space="preserve"> 첫번째 필드(</w:t>
+      </w:r>
+      <w:r>
+        <w:rPr>
+          <w:szCs w:val="20"/>
+        </w:rPr>
+        <w:t xml:space="preserve">$1 </w:t>
+      </w:r>
+      <w:r>
+        <w:rPr>
+          <w:rFonts w:hint="eastAsia"/>
+          <w:szCs w:val="20"/>
+        </w:rPr>
+        <w:t xml:space="preserve">평점 준 유저 </w:t>
+      </w:r>
+      <w:r>
+        <w:rPr>
+          <w:szCs w:val="20"/>
+        </w:rPr>
+        <w:t>id)</w:t>
+      </w:r>
+      <w:r>
+        <w:rPr>
+          <w:rFonts w:hint="eastAsia"/>
+          <w:szCs w:val="20"/>
+        </w:rPr>
+        <w:t xml:space="preserve">가 </w:t>
+      </w:r>
+      <w:r>
+        <w:rPr>
+          <w:szCs w:val="20"/>
+        </w:rPr>
+        <w:t>_userId</w:t>
+      </w:r>
+      <w:r>
+        <w:rPr>
+          <w:rFonts w:hint="eastAsia"/>
+          <w:szCs w:val="20"/>
+        </w:rPr>
+        <w:t>와 같은 평점 정보의</w:t>
+      </w:r>
+      <w:r>
+        <w:rPr>
+          <w:rFonts w:hint="eastAsia"/>
+          <w:szCs w:val="20"/>
+        </w:rPr>
+        <w:t xml:space="preserve"> 두번째 필드(평점을 준 영화의 </w:t>
+      </w:r>
+      <w:r>
+        <w:rPr>
+          <w:szCs w:val="20"/>
+        </w:rPr>
+        <w:t>id)</w:t>
+      </w:r>
+      <w:r>
+        <w:rPr>
+          <w:rFonts w:hint="eastAsia"/>
+          <w:szCs w:val="20"/>
+        </w:rPr>
+        <w:t>를 뽑아서</w:t>
+      </w:r>
+      <w:r>
+        <w:rPr>
+          <w:rFonts w:hint="eastAsia"/>
+          <w:szCs w:val="20"/>
+        </w:rPr>
+        <w:t xml:space="preserve"> p</w:t>
+      </w:r>
+      <w:r>
+        <w:rPr>
+          <w:szCs w:val="20"/>
+        </w:rPr>
+        <w:t>ipe(“|”)</w:t>
+      </w:r>
+      <w:r>
+        <w:rPr>
+          <w:rFonts w:hint="eastAsia"/>
+          <w:szCs w:val="20"/>
+        </w:rPr>
+        <w:t xml:space="preserve">를 통해 </w:t>
+      </w:r>
+      <w:r>
+        <w:rPr>
+          <w:szCs w:val="20"/>
+        </w:rPr>
+        <w:t>sort</w:t>
+      </w:r>
+      <w:r>
+        <w:rPr>
+          <w:rFonts w:hint="eastAsia"/>
+          <w:szCs w:val="20"/>
+        </w:rPr>
+        <w:t>쪽으로 넘겨줍니다</w:t>
+      </w:r>
+      <w:r>
+        <w:rPr>
+          <w:rFonts w:hint="eastAsia"/>
+          <w:szCs w:val="20"/>
+        </w:rPr>
+        <w:t>.</w:t>
+      </w:r>
+    </w:p>
+    <w:p>
+      <w:pPr>
+        <w:spacing w:after="0"/>
+        <w:ind w:firstLineChars="100" w:firstLine="200"/>
+        <w:rPr>
+          <w:szCs w:val="20"/>
+        </w:rPr>
+      </w:pPr>
+      <w:r>
+        <w:rPr>
+          <w:szCs w:val="20"/>
+        </w:rPr>
+        <w:t>sort</w:t>
+      </w:r>
+      <w:r>
+        <w:rPr>
+          <w:rFonts w:hint="eastAsia"/>
+          <w:szCs w:val="20"/>
+        </w:rPr>
+        <w:t xml:space="preserve">는 </w:t>
+      </w:r>
+      <w:r>
+        <w:rPr>
+          <w:szCs w:val="20"/>
+        </w:rPr>
+        <w:t xml:space="preserve">n </w:t>
+      </w:r>
+      <w:r>
+        <w:rPr>
+          <w:rFonts w:hint="eastAsia"/>
+          <w:szCs w:val="20"/>
+        </w:rPr>
+        <w:t>옵션</w:t>
+      </w:r>
+      <w:r>
+        <w:rPr>
+          <w:rFonts w:hint="eastAsia"/>
+          <w:szCs w:val="20"/>
+        </w:rPr>
+        <w:t>으로 인해</w:t>
+      </w:r>
+      <w:r>
+        <w:rPr>
+          <w:rFonts w:hint="eastAsia"/>
+          <w:szCs w:val="20"/>
+        </w:rPr>
+        <w:t xml:space="preserve"> 숫자 순서대로 정렬을 해주고 그 값</w:t>
+      </w:r>
+      <w:r>
+        <w:rPr>
+          <w:rFonts w:hint="eastAsia"/>
+          <w:szCs w:val="20"/>
+        </w:rPr>
+        <w:t>들</w:t>
+      </w:r>
+      <w:r>
+        <w:rPr>
+          <w:rFonts w:hint="eastAsia"/>
+          <w:szCs w:val="20"/>
+        </w:rPr>
+        <w:t xml:space="preserve">은 </w:t>
+      </w:r>
+      <w:r>
+        <w:rPr>
+          <w:szCs w:val="20"/>
+        </w:rPr>
+        <w:t>sortedRatedMovies</w:t>
+      </w:r>
+      <w:r>
+        <w:rPr>
+          <w:rFonts w:hint="eastAsia"/>
+          <w:szCs w:val="20"/>
+        </w:rPr>
+        <w:t>에 저장됩니다.</w:t>
+      </w:r>
+    </w:p>
+    <w:p>
+      <w:pPr>
+        <w:spacing w:after="0"/>
+        <w:ind w:firstLine="200"/>
+        <w:rPr>
+          <w:szCs w:val="20"/>
+        </w:rPr>
+      </w:pPr>
+      <w:r>
+        <w:rPr>
+          <w:rFonts w:asciiTheme="minorEastAsia" w:hAnsiTheme="minorEastAsia" w:hint="eastAsia"/>
+          <w:szCs w:val="20"/>
+        </w:rPr>
+        <w:t>①</w:t>
       </w:r>
       <w:r>
         <w:rPr>
@@ -8527,94 +8743,36 @@
           <w:rFonts w:hint="eastAsia"/>
           <w:szCs w:val="20"/>
         </w:rPr>
-        <w:t>평점</w:t>
-      </w:r>
-      <w:r>
-        <w:rPr>
-          <w:rFonts w:hint="eastAsia"/>
-          <w:szCs w:val="20"/>
-        </w:rPr>
-        <w:t xml:space="preserve"> 정보</w:t>
-      </w:r>
-      <w:r>
-        <w:rPr>
-          <w:rFonts w:hint="eastAsia"/>
-          <w:szCs w:val="20"/>
-        </w:rPr>
-        <w:t>의</w:t>
-      </w:r>
-      <w:r>
-        <w:rPr>
-          <w:rFonts w:hint="eastAsia"/>
-          <w:szCs w:val="20"/>
-        </w:rPr>
-        <w:t xml:space="preserve"> 첫번째 필드(</w:t>
-      </w:r>
-      <w:r>
-        <w:rPr>
-          <w:szCs w:val="20"/>
-        </w:rPr>
-        <w:t xml:space="preserve">$1 </w:t>
-      </w:r>
-      <w:r>
-        <w:rPr>
-          <w:rFonts w:hint="eastAsia"/>
-          <w:szCs w:val="20"/>
-        </w:rPr>
-        <w:t xml:space="preserve">평점 준 유저 </w:t>
-      </w:r>
-      <w:r>
-        <w:rPr>
-          <w:szCs w:val="20"/>
-        </w:rPr>
-        <w:t>id)</w:t>
-      </w:r>
-      <w:r>
-        <w:rPr>
-          <w:rFonts w:hint="eastAsia"/>
-          <w:szCs w:val="20"/>
-        </w:rPr>
-        <w:t xml:space="preserve">가 </w:t>
-      </w:r>
-      <w:r>
-        <w:rPr>
-          <w:szCs w:val="20"/>
-        </w:rPr>
-        <w:t>_userId</w:t>
-      </w:r>
-      <w:r>
-        <w:rPr>
-          <w:rFonts w:hint="eastAsia"/>
-          <w:szCs w:val="20"/>
-        </w:rPr>
-        <w:t>와 같은 평점 정보의</w:t>
-      </w:r>
-      <w:r>
-        <w:rPr>
-          <w:rFonts w:hint="eastAsia"/>
-          <w:szCs w:val="20"/>
-        </w:rPr>
-        <w:t xml:space="preserve"> 두번째 필드(평점을 준 영화의 </w:t>
-      </w:r>
-      <w:r>
-        <w:rPr>
-          <w:szCs w:val="20"/>
-        </w:rPr>
-        <w:t>id)</w:t>
-      </w:r>
-      <w:r>
-        <w:rPr>
-          <w:rFonts w:hint="eastAsia"/>
-          <w:szCs w:val="20"/>
-        </w:rPr>
-        <w:t>를 뽑아서</w:t>
-      </w:r>
-      <w:r>
-        <w:rPr>
-          <w:rFonts w:hint="eastAsia"/>
-          <w:szCs w:val="20"/>
-        </w:rPr>
-        <w:t xml:space="preserve"> p</w:t>
+        <w:t>첫번째 출력</w:t>
+      </w:r>
+    </w:p>
+    <w:p>
+      <w:pPr>
+        <w:spacing w:after="0"/>
+        <w:ind w:firstLineChars="100" w:firstLine="200"/>
+        <w:rPr>
+          <w:szCs w:val="20"/>
+        </w:rPr>
+      </w:pPr>
+      <w:r>
+        <w:rPr>
+          <w:szCs w:val="20"/>
+        </w:rPr>
+        <w:t>echo $sortedRatedMovies</w:t>
+      </w:r>
+      <w:r>
+        <w:rPr>
+          <w:rFonts w:hint="eastAsia"/>
+          <w:szCs w:val="20"/>
+        </w:rPr>
+        <w:t xml:space="preserve">로 값을 </w:t>
+      </w:r>
+      <w:r>
+        <w:rPr>
+          <w:rFonts w:hint="eastAsia"/>
+          <w:szCs w:val="20"/>
+        </w:rPr>
+        <w:t>꺼낸 뒤 p</w:t>
       </w:r>
       <w:r>
         <w:rPr>
@@ -8633,7 +8791,539 @@
         <w:rPr>
           <w:szCs w:val="20"/>
         </w:rPr>
-        <w:t>sort</w:t>
+        <w:t>tr</w:t>
+      </w:r>
+      <w:r>
+        <w:rPr>
+          <w:rFonts w:hint="eastAsia"/>
+          <w:szCs w:val="20"/>
+        </w:rPr>
+        <w:t>쪽으로 넘겨줍니다.</w:t>
+      </w:r>
+    </w:p>
+    <w:p>
+      <w:pPr>
+        <w:spacing w:after="0"/>
+        <w:ind w:firstLineChars="100" w:firstLine="200"/>
+        <w:rPr>
+          <w:szCs w:val="20"/>
+        </w:rPr>
+      </w:pPr>
+      <w:r>
+        <w:rPr>
+          <w:szCs w:val="20"/>
+        </w:rPr>
+        <w:t>tr</w:t>
+      </w:r>
+      <w:r>
+        <w:rPr>
+          <w:rFonts w:hint="eastAsia"/>
+          <w:szCs w:val="20"/>
+        </w:rPr>
+        <w:t>은 영화</w:t>
+      </w:r>
+      <w:r>
+        <w:rPr>
+          <w:szCs w:val="20"/>
+        </w:rPr>
+        <w:t xml:space="preserve"> id</w:t>
+      </w:r>
+      <w:r>
+        <w:rPr>
+          <w:rFonts w:hint="eastAsia"/>
+          <w:szCs w:val="20"/>
+        </w:rPr>
+        <w:t xml:space="preserve">들이 띄어쓰기로 구분 되어있는 것을 </w:t>
+      </w:r>
+      <w:r>
+        <w:rPr>
+          <w:szCs w:val="20"/>
+        </w:rPr>
+        <w:t>“|”</w:t>
+      </w:r>
+      <w:r>
+        <w:rPr>
+          <w:rFonts w:hint="eastAsia"/>
+          <w:szCs w:val="20"/>
+        </w:rPr>
+        <w:t>으로 구분되도록 바꾼뒤 p</w:t>
+      </w:r>
+      <w:r>
+        <w:rPr>
+          <w:szCs w:val="20"/>
+        </w:rPr>
+        <w:t>ipe(“|”)</w:t>
+      </w:r>
+      <w:r>
+        <w:rPr>
+          <w:rFonts w:hint="eastAsia"/>
+          <w:szCs w:val="20"/>
+        </w:rPr>
+        <w:t xml:space="preserve">를 통해 </w:t>
+      </w:r>
+      <w:r>
+        <w:rPr>
+          <w:szCs w:val="20"/>
+        </w:rPr>
+        <w:t>sed</w:t>
+      </w:r>
+      <w:r>
+        <w:rPr>
+          <w:rFonts w:hint="eastAsia"/>
+          <w:szCs w:val="20"/>
+        </w:rPr>
+        <w:t>쪽으로 넘겨줍니다.</w:t>
+      </w:r>
+      <w:r>
+        <w:rPr>
+          <w:szCs w:val="20"/>
+        </w:rPr>
+        <w:t xml:space="preserve"> </w:t>
+      </w:r>
+      <w:r>
+        <w:rPr>
+          <w:rFonts w:hint="eastAsia"/>
+          <w:szCs w:val="20"/>
+        </w:rPr>
+        <w:t xml:space="preserve">이후 </w:t>
+      </w:r>
+      <w:r>
+        <w:rPr>
+          <w:szCs w:val="20"/>
+        </w:rPr>
+        <w:t>sed</w:t>
+      </w:r>
+      <w:r>
+        <w:rPr>
+          <w:rFonts w:hint="eastAsia"/>
+          <w:szCs w:val="20"/>
+        </w:rPr>
+        <w:t xml:space="preserve">는 </w:t>
+      </w:r>
+      <w:r>
+        <w:rPr>
+          <w:szCs w:val="20"/>
+        </w:rPr>
+        <w:t>s</w:t>
+      </w:r>
+      <w:r>
+        <w:rPr>
+          <w:rFonts w:hint="eastAsia"/>
+          <w:szCs w:val="20"/>
+        </w:rPr>
+        <w:t xml:space="preserve">명령으로 문장을 바꾸는데 </w:t>
+      </w:r>
+      <w:r>
+        <w:rPr>
+          <w:szCs w:val="20"/>
+        </w:rPr>
+        <w:t>“|$”</w:t>
+      </w:r>
+      <w:r>
+        <w:rPr>
+          <w:rFonts w:hint="eastAsia"/>
+          <w:szCs w:val="20"/>
+        </w:rPr>
+        <w:t xml:space="preserve">으로 마지막 </w:t>
+      </w:r>
+      <w:r>
+        <w:rPr>
+          <w:szCs w:val="20"/>
+        </w:rPr>
+        <w:t>“|”</w:t>
+      </w:r>
+      <w:r>
+        <w:rPr>
+          <w:rFonts w:hint="eastAsia"/>
+          <w:szCs w:val="20"/>
+        </w:rPr>
+        <w:t>을 개행</w:t>
+      </w:r>
+      <w:r>
+        <w:rPr>
+          <w:szCs w:val="20"/>
+        </w:rPr>
+        <w:t>(“\</w:t>
+      </w:r>
+      <w:r>
+        <w:rPr>
+          <w:rFonts w:hint="eastAsia"/>
+          <w:szCs w:val="20"/>
+        </w:rPr>
+        <w:t>n</w:t>
+      </w:r>
+      <w:r>
+        <w:rPr>
+          <w:szCs w:val="20"/>
+        </w:rPr>
+        <w:t>”)</w:t>
+      </w:r>
+      <w:r>
+        <w:rPr>
+          <w:rFonts w:hint="eastAsia"/>
+          <w:szCs w:val="20"/>
+        </w:rPr>
+        <w:t>으로 바</w:t>
+      </w:r>
+      <w:r>
+        <w:rPr>
+          <w:rFonts w:hint="eastAsia"/>
+          <w:szCs w:val="20"/>
+        </w:rPr>
+        <w:t>꾸고 나서 출력합니다.</w:t>
+      </w:r>
+    </w:p>
+    <w:p>
+      <w:pPr>
+        <w:spacing w:after="0"/>
+        <w:ind w:firstLineChars="100" w:firstLine="200"/>
+        <w:rPr>
+          <w:szCs w:val="20"/>
+        </w:rPr>
+      </w:pPr>
+      <w:r>
+        <w:rPr>
+          <w:rFonts w:asciiTheme="minorEastAsia" w:hAnsiTheme="minorEastAsia" w:hint="eastAsia"/>
+          <w:szCs w:val="20"/>
+        </w:rPr>
+        <w:t>②</w:t>
+      </w:r>
+      <w:r>
+        <w:rPr>
+          <w:rFonts w:hint="eastAsia"/>
+          <w:szCs w:val="20"/>
+        </w:rPr>
+        <w:t xml:space="preserve"> 두번째 출력</w:t>
+      </w:r>
+    </w:p>
+    <w:p>
+      <w:pPr>
+        <w:spacing w:after="0"/>
+        <w:ind w:firstLineChars="100" w:firstLine="200"/>
+        <w:rPr>
+          <w:szCs w:val="20"/>
+        </w:rPr>
+      </w:pPr>
+      <w:r>
+        <w:rPr>
+          <w:rFonts w:hint="eastAsia"/>
+          <w:szCs w:val="20"/>
+        </w:rPr>
+        <w:t>w</w:t>
+      </w:r>
+      <w:r>
+        <w:rPr>
+          <w:szCs w:val="20"/>
+        </w:rPr>
+        <w:t>hile</w:t>
+      </w:r>
+      <w:r>
+        <w:rPr>
+          <w:rFonts w:hint="eastAsia"/>
+          <w:szCs w:val="20"/>
+        </w:rPr>
+        <w:t>문을</w:t>
+      </w:r>
+      <w:r>
+        <w:rPr>
+          <w:rFonts w:hint="eastAsia"/>
+          <w:szCs w:val="20"/>
+        </w:rPr>
+        <w:t xml:space="preserve"> 통해</w:t>
+      </w:r>
+      <w:r>
+        <w:rPr>
+          <w:rFonts w:hint="eastAsia"/>
+          <w:szCs w:val="20"/>
+        </w:rPr>
+        <w:t xml:space="preserve"> </w:t>
+      </w:r>
+      <w:r>
+        <w:rPr>
+          <w:szCs w:val="20"/>
+        </w:rPr>
+        <w:t>n</w:t>
+      </w:r>
+      <w:r>
+        <w:rPr>
+          <w:rFonts w:hint="eastAsia"/>
+          <w:szCs w:val="20"/>
+        </w:rPr>
+        <w:t xml:space="preserve">이 </w:t>
+      </w:r>
+      <w:r>
+        <w:rPr>
+          <w:szCs w:val="20"/>
+        </w:rPr>
+        <w:t>1</w:t>
+      </w:r>
+      <w:r>
+        <w:rPr>
+          <w:rFonts w:hint="eastAsia"/>
+          <w:szCs w:val="20"/>
+        </w:rPr>
+        <w:t xml:space="preserve">부터 </w:t>
+      </w:r>
+      <w:r>
+        <w:rPr>
+          <w:szCs w:val="20"/>
+        </w:rPr>
+        <w:t>10(“</w:t>
+      </w:r>
+      <w:r>
+        <w:rPr>
+          <w:szCs w:val="20"/>
+        </w:rPr>
+        <w:t>[</w:t>
+      </w:r>
+      <w:r>
+        <w:rPr>
+          <w:szCs w:val="20"/>
+        </w:rPr>
+        <w:t>$n -le 10</w:t>
+      </w:r>
+      <w:r>
+        <w:rPr>
+          <w:szCs w:val="20"/>
+        </w:rPr>
+        <w:t>]</w:t>
+      </w:r>
+      <w:r>
+        <w:rPr>
+          <w:szCs w:val="20"/>
+        </w:rPr>
+        <w:t xml:space="preserve">”, </w:t>
+      </w:r>
+      <w:r>
+        <w:rPr>
+          <w:rFonts w:hint="eastAsia"/>
+          <w:szCs w:val="20"/>
+        </w:rPr>
+        <w:t xml:space="preserve">아래 </w:t>
+      </w:r>
+      <w:r>
+        <w:rPr>
+          <w:szCs w:val="20"/>
+        </w:rPr>
+        <w:t>let n=n+1</w:t>
+      </w:r>
+      <w:r>
+        <w:rPr>
+          <w:rFonts w:hint="eastAsia"/>
+          <w:szCs w:val="20"/>
+        </w:rPr>
+        <w:t xml:space="preserve">로 반복할 때마다 </w:t>
+      </w:r>
+      <w:r>
+        <w:rPr>
+          <w:szCs w:val="20"/>
+        </w:rPr>
+        <w:t>1</w:t>
+      </w:r>
+      <w:r>
+        <w:rPr>
+          <w:rFonts w:hint="eastAsia"/>
+          <w:szCs w:val="20"/>
+        </w:rPr>
+        <w:t>씩 증가</w:t>
+      </w:r>
+      <w:r>
+        <w:rPr>
+          <w:szCs w:val="20"/>
+        </w:rPr>
+        <w:t>)</w:t>
+      </w:r>
+      <w:r>
+        <w:rPr>
+          <w:rFonts w:hint="eastAsia"/>
+          <w:szCs w:val="20"/>
+        </w:rPr>
+        <w:t xml:space="preserve">이 될 때까지 </w:t>
+      </w:r>
+      <w:r>
+        <w:rPr>
+          <w:rFonts w:hint="eastAsia"/>
+          <w:szCs w:val="20"/>
+        </w:rPr>
+        <w:t>수행</w:t>
+      </w:r>
+      <w:r>
+        <w:rPr>
+          <w:rFonts w:hint="eastAsia"/>
+          <w:szCs w:val="20"/>
+        </w:rPr>
+        <w:t>합니다.</w:t>
+      </w:r>
+    </w:p>
+    <w:p>
+      <w:pPr>
+        <w:spacing w:after="0"/>
+        <w:ind w:firstLineChars="100" w:firstLine="200"/>
+        <w:rPr>
+          <w:szCs w:val="20"/>
+        </w:rPr>
+      </w:pPr>
+      <w:r>
+        <w:rPr>
+          <w:szCs w:val="20"/>
+        </w:rPr>
+        <w:t>echo $sortedRatedMovies</w:t>
+      </w:r>
+      <w:r>
+        <w:rPr>
+          <w:rFonts w:hint="eastAsia"/>
+          <w:szCs w:val="20"/>
+        </w:rPr>
+        <w:t>로 값을 꺼낸 뒤 p</w:t>
+      </w:r>
+      <w:r>
+        <w:rPr>
+          <w:szCs w:val="20"/>
+        </w:rPr>
+        <w:t>ipe(“|”)</w:t>
+      </w:r>
+      <w:r>
+        <w:rPr>
+          <w:rFonts w:hint="eastAsia"/>
+          <w:szCs w:val="20"/>
+        </w:rPr>
+        <w:t xml:space="preserve">를 통해 </w:t>
+      </w:r>
+      <w:r>
+        <w:rPr>
+          <w:szCs w:val="20"/>
+        </w:rPr>
+        <w:t>awk</w:t>
+      </w:r>
+      <w:r>
+        <w:rPr>
+          <w:rFonts w:hint="eastAsia"/>
+          <w:szCs w:val="20"/>
+        </w:rPr>
+        <w:t>쪽으로 넘겨줍니다.</w:t>
+      </w:r>
+    </w:p>
+    <w:p>
+      <w:pPr>
+        <w:spacing w:after="0"/>
+        <w:ind w:firstLineChars="100" w:firstLine="200"/>
+        <w:rPr>
+          <w:szCs w:val="20"/>
+        </w:rPr>
+      </w:pPr>
+      <w:r>
+        <w:rPr>
+          <w:szCs w:val="20"/>
+        </w:rPr>
+        <w:t>awk</w:t>
+      </w:r>
+      <w:r>
+        <w:rPr>
+          <w:rFonts w:hint="eastAsia"/>
+          <w:szCs w:val="20"/>
+        </w:rPr>
+        <w:t xml:space="preserve">는 띄어쓰기로 구분하여 평가한 영화의 </w:t>
+      </w:r>
+      <w:r>
+        <w:rPr>
+          <w:szCs w:val="20"/>
+        </w:rPr>
+        <w:t>n</w:t>
+      </w:r>
+      <w:r>
+        <w:rPr>
+          <w:rFonts w:hint="eastAsia"/>
+          <w:szCs w:val="20"/>
+        </w:rPr>
+        <w:t xml:space="preserve">번째 </w:t>
+      </w:r>
+      <w:r>
+        <w:rPr>
+          <w:szCs w:val="20"/>
+        </w:rPr>
+        <w:t>id</w:t>
+      </w:r>
+      <w:r>
+        <w:rPr>
+          <w:rFonts w:hint="eastAsia"/>
+          <w:szCs w:val="20"/>
+        </w:rPr>
+        <w:t xml:space="preserve">를 </w:t>
+      </w:r>
+      <w:r>
+        <w:rPr>
+          <w:rFonts w:hint="eastAsia"/>
+          <w:szCs w:val="20"/>
+        </w:rPr>
+        <w:t xml:space="preserve">꺼내고 </w:t>
+      </w:r>
+      <w:r>
+        <w:rPr>
+          <w:szCs w:val="20"/>
+        </w:rPr>
+        <w:t>movieId</w:t>
+      </w:r>
+      <w:r>
+        <w:rPr>
+          <w:rFonts w:hint="eastAsia"/>
+          <w:szCs w:val="20"/>
+        </w:rPr>
+        <w:t>에 저장합니다</w:t>
+      </w:r>
+      <w:r>
+        <w:rPr>
+          <w:rFonts w:hint="eastAsia"/>
+          <w:szCs w:val="20"/>
+        </w:rPr>
+        <w:t>.</w:t>
+      </w:r>
+    </w:p>
+    <w:p>
+      <w:pPr>
+        <w:spacing w:after="0"/>
+        <w:ind w:firstLineChars="100" w:firstLine="200"/>
+        <w:rPr>
+          <w:szCs w:val="20"/>
+        </w:rPr>
+      </w:pPr>
+      <w:r>
+        <w:rPr>
+          <w:rFonts w:hint="eastAsia"/>
+          <w:szCs w:val="20"/>
+        </w:rPr>
+        <w:t xml:space="preserve">이후 </w:t>
+      </w:r>
+      <w:r>
+        <w:rPr>
+          <w:szCs w:val="20"/>
+        </w:rPr>
+        <w:t>cat $moviesFile</w:t>
+      </w:r>
+      <w:r>
+        <w:rPr>
+          <w:rFonts w:hint="eastAsia"/>
+          <w:szCs w:val="20"/>
+        </w:rPr>
+        <w:t>로 영화 정보가 담긴 파일을 열고 읽은 뒤에 뒤에 p</w:t>
+      </w:r>
+      <w:r>
+        <w:rPr>
+          <w:szCs w:val="20"/>
+        </w:rPr>
+        <w:t>ipe(“|”)</w:t>
+      </w:r>
+      <w:r>
+        <w:rPr>
+          <w:rFonts w:hint="eastAsia"/>
+          <w:szCs w:val="20"/>
+        </w:rPr>
+        <w:t xml:space="preserve">를 통해 </w:t>
+      </w:r>
+      <w:r>
+        <w:rPr>
+          <w:szCs w:val="20"/>
+        </w:rPr>
+        <w:t xml:space="preserve">awk </w:t>
       </w:r>
       <w:r>
         <w:rPr>
@@ -8655,754 +9345,6 @@
         <w:spacing w:after="0"/>
         <w:ind w:firstLineChars="100" w:firstLine="200"/>
         <w:rPr>
-          <w:szCs w:val="20"/>
-        </w:rPr>
-      </w:pPr>
-      <w:r>
-        <w:rPr>
-          <w:szCs w:val="20"/>
-        </w:rPr>
-        <w:t>sort</w:t>
-      </w:r>
-      <w:r>
-        <w:rPr>
-          <w:rFonts w:hint="eastAsia"/>
-          <w:szCs w:val="20"/>
-        </w:rPr>
-        <w:t xml:space="preserve">는 </w:t>
-      </w:r>
-      <w:r>
-        <w:rPr>
-          <w:szCs w:val="20"/>
-        </w:rPr>
-        <w:t xml:space="preserve">n </w:t>
-      </w:r>
-      <w:r>
-        <w:rPr>
-          <w:rFonts w:hint="eastAsia"/>
-          <w:szCs w:val="20"/>
-        </w:rPr>
-        <w:t>옵션</w:t>
-      </w:r>
-      <w:r>
-        <w:rPr>
-          <w:rFonts w:hint="eastAsia"/>
-          <w:szCs w:val="20"/>
-        </w:rPr>
-        <w:t>으로 인해</w:t>
-      </w:r>
-      <w:r>
-        <w:rPr>
-          <w:rFonts w:hint="eastAsia"/>
-          <w:szCs w:val="20"/>
-        </w:rPr>
-        <w:t xml:space="preserve"> 숫자 순서대로 정렬을 해주고 그 값</w:t>
-      </w:r>
-      <w:r>
-        <w:rPr>
-          <w:rFonts w:hint="eastAsia"/>
-          <w:szCs w:val="20"/>
-        </w:rPr>
-        <w:t>들</w:t>
-      </w:r>
-      <w:r>
-        <w:rPr>
-          <w:rFonts w:hint="eastAsia"/>
-          <w:szCs w:val="20"/>
-        </w:rPr>
-        <w:t xml:space="preserve">은 </w:t>
-      </w:r>
-      <w:r>
-        <w:rPr>
-          <w:szCs w:val="20"/>
-        </w:rPr>
-        <w:t>sortedRatedMovies</w:t>
-      </w:r>
-      <w:r>
-        <w:rPr>
-          <w:rFonts w:hint="eastAsia"/>
-          <w:szCs w:val="20"/>
-        </w:rPr>
-        <w:t>에 저장됩니다.</w:t>
-      </w:r>
-    </w:p>
-    <w:p>
-      <w:pPr>
-        <w:spacing w:after="0"/>
-        <w:ind w:firstLine="200"/>
-        <w:rPr>
-          <w:rFonts w:hint="eastAsia"/>
-          <w:szCs w:val="20"/>
-        </w:rPr>
-      </w:pPr>
-      <w:r>
-        <w:rPr>
-          <w:rFonts w:asciiTheme="minorEastAsia" w:hAnsiTheme="minorEastAsia" w:hint="eastAsia"/>
-          <w:szCs w:val="20"/>
-        </w:rPr>
-        <w:t>①</w:t>
-      </w:r>
-      <w:r>
-        <w:rPr>
-          <w:rFonts w:hint="eastAsia"/>
-          <w:szCs w:val="20"/>
-        </w:rPr>
-        <w:t xml:space="preserve"> </w:t>
-      </w:r>
-      <w:r>
-        <w:rPr>
-          <w:rFonts w:hint="eastAsia"/>
-          <w:szCs w:val="20"/>
-        </w:rPr>
-        <w:t>첫번째 출력</w:t>
-      </w:r>
-    </w:p>
-    <w:p>
-      <w:pPr>
-        <w:spacing w:after="0"/>
-        <w:ind w:firstLineChars="100" w:firstLine="200"/>
-        <w:rPr>
-          <w:szCs w:val="20"/>
-        </w:rPr>
-      </w:pPr>
-      <w:r>
-        <w:rPr>
-          <w:szCs w:val="20"/>
-        </w:rPr>
-        <w:t>echo $</w:t>
-      </w:r>
-      <w:r>
-        <w:rPr>
-          <w:szCs w:val="20"/>
-        </w:rPr>
-        <w:t>sortedRatedMovies</w:t>
-      </w:r>
-      <w:r>
-        <w:rPr>
-          <w:rFonts w:hint="eastAsia"/>
-          <w:szCs w:val="20"/>
-        </w:rPr>
-        <w:t xml:space="preserve">로 값을 </w:t>
-      </w:r>
-      <w:r>
-        <w:rPr>
-          <w:rFonts w:hint="eastAsia"/>
-          <w:szCs w:val="20"/>
-        </w:rPr>
-        <w:t xml:space="preserve">꺼낸 뒤 </w:t>
-      </w:r>
-      <w:r>
-        <w:rPr>
-          <w:rFonts w:hint="eastAsia"/>
-          <w:szCs w:val="20"/>
-        </w:rPr>
-        <w:t>p</w:t>
-      </w:r>
-      <w:r>
-        <w:rPr>
-          <w:szCs w:val="20"/>
-        </w:rPr>
-        <w:t>ipe(“|”)</w:t>
-      </w:r>
-      <w:r>
-        <w:rPr>
-          <w:rFonts w:hint="eastAsia"/>
-          <w:szCs w:val="20"/>
-        </w:rPr>
-        <w:t xml:space="preserve">를 통해 </w:t>
-      </w:r>
-      <w:r>
-        <w:rPr>
-          <w:szCs w:val="20"/>
-        </w:rPr>
-        <w:t>tr</w:t>
-      </w:r>
-      <w:r>
-        <w:rPr>
-          <w:rFonts w:hint="eastAsia"/>
-          <w:szCs w:val="20"/>
-        </w:rPr>
-        <w:t>쪽으로 넘겨줍니다</w:t>
-      </w:r>
-      <w:r>
-        <w:rPr>
-          <w:rFonts w:hint="eastAsia"/>
-          <w:szCs w:val="20"/>
-        </w:rPr>
-        <w:t>.</w:t>
-      </w:r>
-    </w:p>
-    <w:p>
-      <w:pPr>
-        <w:spacing w:after="0"/>
-        <w:ind w:firstLineChars="100" w:firstLine="200"/>
-        <w:rPr>
-          <w:szCs w:val="20"/>
-        </w:rPr>
-      </w:pPr>
-      <w:r>
-        <w:rPr>
-          <w:szCs w:val="20"/>
-        </w:rPr>
-        <w:t>tr</w:t>
-      </w:r>
-      <w:r>
-        <w:rPr>
-          <w:rFonts w:hint="eastAsia"/>
-          <w:szCs w:val="20"/>
-        </w:rPr>
-        <w:t>은 영화</w:t>
-      </w:r>
-      <w:r>
-        <w:rPr>
-          <w:szCs w:val="20"/>
-        </w:rPr>
-        <w:t xml:space="preserve"> id</w:t>
-      </w:r>
-      <w:r>
-        <w:rPr>
-          <w:rFonts w:hint="eastAsia"/>
-          <w:szCs w:val="20"/>
-        </w:rPr>
-        <w:t xml:space="preserve">들이 띄어쓰기로 구분 되어있는 것을 </w:t>
-      </w:r>
-      <w:r>
-        <w:rPr>
-          <w:szCs w:val="20"/>
-        </w:rPr>
-        <w:t>“|”</w:t>
-      </w:r>
-      <w:r>
-        <w:rPr>
-          <w:rFonts w:hint="eastAsia"/>
-          <w:szCs w:val="20"/>
-        </w:rPr>
-        <w:t xml:space="preserve">으로 구분되도록 바꾼뒤 </w:t>
-      </w:r>
-      <w:r>
-        <w:rPr>
-          <w:rFonts w:hint="eastAsia"/>
-          <w:szCs w:val="20"/>
-        </w:rPr>
-        <w:t>p</w:t>
-      </w:r>
-      <w:r>
-        <w:rPr>
-          <w:szCs w:val="20"/>
-        </w:rPr>
-        <w:t>ipe(“|”)</w:t>
-      </w:r>
-      <w:r>
-        <w:rPr>
-          <w:rFonts w:hint="eastAsia"/>
-          <w:szCs w:val="20"/>
-        </w:rPr>
-        <w:t xml:space="preserve">를 통해 </w:t>
-      </w:r>
-      <w:r>
-        <w:rPr>
-          <w:szCs w:val="20"/>
-        </w:rPr>
-        <w:t>sed</w:t>
-      </w:r>
-      <w:r>
-        <w:rPr>
-          <w:rFonts w:hint="eastAsia"/>
-          <w:szCs w:val="20"/>
-        </w:rPr>
-        <w:t>쪽으로 넘겨줍니다.</w:t>
-      </w:r>
-      <w:r>
-        <w:rPr>
-          <w:szCs w:val="20"/>
-        </w:rPr>
-        <w:t xml:space="preserve"> </w:t>
-      </w:r>
-      <w:r>
-        <w:rPr>
-          <w:rFonts w:hint="eastAsia"/>
-          <w:szCs w:val="20"/>
-        </w:rPr>
-        <w:t xml:space="preserve">이후 </w:t>
-      </w:r>
-      <w:r>
-        <w:rPr>
-          <w:szCs w:val="20"/>
-        </w:rPr>
-        <w:t>sed</w:t>
-      </w:r>
-      <w:r>
-        <w:rPr>
-          <w:rFonts w:hint="eastAsia"/>
-          <w:szCs w:val="20"/>
-        </w:rPr>
-        <w:t xml:space="preserve">는 </w:t>
-      </w:r>
-      <w:r>
-        <w:rPr>
-          <w:szCs w:val="20"/>
-        </w:rPr>
-        <w:t>s</w:t>
-      </w:r>
-      <w:r>
-        <w:rPr>
-          <w:rFonts w:hint="eastAsia"/>
-          <w:szCs w:val="20"/>
-        </w:rPr>
-        <w:t xml:space="preserve">명령으로 문장을 바꾸는데 </w:t>
-      </w:r>
-      <w:r>
-        <w:rPr>
-          <w:szCs w:val="20"/>
-        </w:rPr>
-        <w:t>“|$”</w:t>
-      </w:r>
-      <w:r>
-        <w:rPr>
-          <w:rFonts w:hint="eastAsia"/>
-          <w:szCs w:val="20"/>
-        </w:rPr>
-        <w:t xml:space="preserve">으로 마지막 </w:t>
-      </w:r>
-      <w:r>
-        <w:rPr>
-          <w:szCs w:val="20"/>
-        </w:rPr>
-        <w:t>“|”</w:t>
-      </w:r>
-      <w:r>
-        <w:rPr>
-          <w:rFonts w:hint="eastAsia"/>
-          <w:szCs w:val="20"/>
-        </w:rPr>
-        <w:t>을 개행</w:t>
-      </w:r>
-      <w:r>
-        <w:rPr>
-          <w:szCs w:val="20"/>
-        </w:rPr>
-        <w:t>(“\</w:t>
-      </w:r>
-      <w:r>
-        <w:rPr>
-          <w:rFonts w:hint="eastAsia"/>
-          <w:szCs w:val="20"/>
-        </w:rPr>
-        <w:t>n</w:t>
-      </w:r>
-      <w:r>
-        <w:rPr>
-          <w:szCs w:val="20"/>
-        </w:rPr>
-        <w:t>”)</w:t>
-      </w:r>
-      <w:r>
-        <w:rPr>
-          <w:rFonts w:hint="eastAsia"/>
-          <w:szCs w:val="20"/>
-        </w:rPr>
-        <w:t>으로 바</w:t>
-      </w:r>
-      <w:r>
-        <w:rPr>
-          <w:rFonts w:hint="eastAsia"/>
-          <w:szCs w:val="20"/>
-        </w:rPr>
-        <w:t>꾸고 나서 출력합니다.</w:t>
-      </w:r>
-    </w:p>
-    <w:p>
-      <w:pPr>
-        <w:spacing w:after="0"/>
-        <w:ind w:firstLineChars="100" w:firstLine="200"/>
-        <w:rPr>
-          <w:szCs w:val="20"/>
-        </w:rPr>
-      </w:pPr>
-      <w:r>
-        <w:rPr>
-          <w:rFonts w:asciiTheme="minorEastAsia" w:hAnsiTheme="minorEastAsia" w:hint="eastAsia"/>
-          <w:szCs w:val="20"/>
-        </w:rPr>
-        <w:t>②</w:t>
-      </w:r>
-      <w:r>
-        <w:rPr>
-          <w:rFonts w:hint="eastAsia"/>
-          <w:szCs w:val="20"/>
-        </w:rPr>
-        <w:t xml:space="preserve"> 두번째 출력</w:t>
-      </w:r>
-    </w:p>
-    <w:p>
-      <w:pPr>
-        <w:spacing w:after="0"/>
-        <w:ind w:firstLineChars="100" w:firstLine="200"/>
-        <w:rPr>
-          <w:szCs w:val="20"/>
-        </w:rPr>
-      </w:pPr>
-      <w:r>
-        <w:rPr>
-          <w:rFonts w:hint="eastAsia"/>
-          <w:szCs w:val="20"/>
-        </w:rPr>
-        <w:t>w</w:t>
-      </w:r>
-      <w:r>
-        <w:rPr>
-          <w:szCs w:val="20"/>
-        </w:rPr>
-        <w:t>hile</w:t>
-      </w:r>
-      <w:r>
-        <w:rPr>
-          <w:rFonts w:hint="eastAsia"/>
-          <w:szCs w:val="20"/>
-        </w:rPr>
-        <w:t>문을</w:t>
-      </w:r>
-      <w:r>
-        <w:rPr>
-          <w:rFonts w:hint="eastAsia"/>
-          <w:szCs w:val="20"/>
-        </w:rPr>
-        <w:t xml:space="preserve"> 통해</w:t>
-      </w:r>
-      <w:r>
-        <w:rPr>
-          <w:rFonts w:hint="eastAsia"/>
-          <w:szCs w:val="20"/>
-        </w:rPr>
-        <w:t xml:space="preserve"> </w:t>
-      </w:r>
-      <w:r>
-        <w:rPr>
-          <w:szCs w:val="20"/>
-        </w:rPr>
-        <w:t>n</w:t>
-      </w:r>
-      <w:r>
-        <w:rPr>
-          <w:rFonts w:hint="eastAsia"/>
-          <w:szCs w:val="20"/>
-        </w:rPr>
-        <w:t xml:space="preserve">이 </w:t>
-      </w:r>
-      <w:r>
-        <w:rPr>
-          <w:szCs w:val="20"/>
-        </w:rPr>
-        <w:t>1</w:t>
-      </w:r>
-      <w:r>
-        <w:rPr>
-          <w:rFonts w:hint="eastAsia"/>
-          <w:szCs w:val="20"/>
-        </w:rPr>
-        <w:t xml:space="preserve">부터 </w:t>
-      </w:r>
-      <w:r>
-        <w:rPr>
-          <w:szCs w:val="20"/>
-        </w:rPr>
-        <w:t>10(“</w:t>
-      </w:r>
-      <w:r>
-        <w:rPr>
-          <w:szCs w:val="20"/>
-        </w:rPr>
-        <w:t>[</w:t>
-      </w:r>
-      <w:r>
-        <w:rPr>
-          <w:szCs w:val="20"/>
-        </w:rPr>
-        <w:t>$n -le 10</w:t>
-      </w:r>
-      <w:r>
-        <w:rPr>
-          <w:szCs w:val="20"/>
-        </w:rPr>
-        <w:t>]</w:t>
-      </w:r>
-      <w:r>
-        <w:rPr>
-          <w:szCs w:val="20"/>
-        </w:rPr>
-        <w:t xml:space="preserve">”, </w:t>
-      </w:r>
-      <w:r>
-        <w:rPr>
-          <w:rFonts w:hint="eastAsia"/>
-          <w:szCs w:val="20"/>
-        </w:rPr>
-        <w:t xml:space="preserve">아래 </w:t>
-      </w:r>
-      <w:r>
-        <w:rPr>
-          <w:szCs w:val="20"/>
-        </w:rPr>
-        <w:t>let n=n+1</w:t>
-      </w:r>
-      <w:r>
-        <w:rPr>
-          <w:rFonts w:hint="eastAsia"/>
-          <w:szCs w:val="20"/>
-        </w:rPr>
-        <w:t xml:space="preserve">로 반복할 때마다 </w:t>
-      </w:r>
-      <w:r>
-        <w:rPr>
-          <w:szCs w:val="20"/>
-        </w:rPr>
-        <w:t>1</w:t>
-      </w:r>
-      <w:r>
-        <w:rPr>
-          <w:rFonts w:hint="eastAsia"/>
-          <w:szCs w:val="20"/>
-        </w:rPr>
-        <w:t>씩 증가</w:t>
-      </w:r>
-      <w:r>
-        <w:rPr>
-          <w:szCs w:val="20"/>
-        </w:rPr>
-        <w:t>)</w:t>
-      </w:r>
-      <w:r>
-        <w:rPr>
-          <w:rFonts w:hint="eastAsia"/>
-          <w:szCs w:val="20"/>
-        </w:rPr>
-        <w:t xml:space="preserve">이 될 때까지 </w:t>
-      </w:r>
-      <w:r>
-        <w:rPr>
-          <w:rFonts w:hint="eastAsia"/>
-          <w:szCs w:val="20"/>
-        </w:rPr>
-        <w:t>수행</w:t>
-      </w:r>
-      <w:r>
-        <w:rPr>
-          <w:rFonts w:hint="eastAsia"/>
-          <w:szCs w:val="20"/>
-        </w:rPr>
-        <w:t>합니다.</w:t>
-      </w:r>
-    </w:p>
-    <w:p>
-      <w:pPr>
-        <w:spacing w:after="0"/>
-        <w:ind w:firstLineChars="100" w:firstLine="200"/>
-        <w:rPr>
-          <w:szCs w:val="20"/>
-        </w:rPr>
-      </w:pPr>
-      <w:r>
-        <w:rPr>
-          <w:szCs w:val="20"/>
-        </w:rPr>
-        <w:t>echo $sortedRatedMovies</w:t>
-      </w:r>
-      <w:r>
-        <w:rPr>
-          <w:rFonts w:hint="eastAsia"/>
-          <w:szCs w:val="20"/>
-        </w:rPr>
-        <w:t>로 값을 꺼낸 뒤 p</w:t>
-      </w:r>
-      <w:r>
-        <w:rPr>
-          <w:szCs w:val="20"/>
-        </w:rPr>
-        <w:t>ipe(“|”)</w:t>
-      </w:r>
-      <w:r>
-        <w:rPr>
-          <w:rFonts w:hint="eastAsia"/>
-          <w:szCs w:val="20"/>
-        </w:rPr>
-        <w:t xml:space="preserve">를 통해 </w:t>
-      </w:r>
-      <w:r>
-        <w:rPr>
-          <w:szCs w:val="20"/>
-        </w:rPr>
-        <w:t>awk</w:t>
-      </w:r>
-      <w:r>
-        <w:rPr>
-          <w:rFonts w:hint="eastAsia"/>
-          <w:szCs w:val="20"/>
-        </w:rPr>
-        <w:t>쪽으로 넘겨줍니다.</w:t>
-      </w:r>
-    </w:p>
-    <w:p>
-      <w:pPr>
-        <w:spacing w:after="0"/>
-        <w:ind w:firstLineChars="100" w:firstLine="200"/>
-        <w:rPr>
-          <w:szCs w:val="20"/>
-        </w:rPr>
-      </w:pPr>
-      <w:r>
-        <w:rPr>
-          <w:szCs w:val="20"/>
-        </w:rPr>
-        <w:t>awk</w:t>
-      </w:r>
-      <w:r>
-        <w:rPr>
-          <w:rFonts w:hint="eastAsia"/>
-          <w:szCs w:val="20"/>
-        </w:rPr>
-        <w:t xml:space="preserve">는 띄어쓰기로 구분하여 평가한 영화의 </w:t>
-      </w:r>
-      <w:r>
-        <w:rPr>
-          <w:szCs w:val="20"/>
-        </w:rPr>
-        <w:t>n</w:t>
-      </w:r>
-      <w:r>
-        <w:rPr>
-          <w:rFonts w:hint="eastAsia"/>
-          <w:szCs w:val="20"/>
-        </w:rPr>
-        <w:t xml:space="preserve">번째 </w:t>
-      </w:r>
-      <w:r>
-        <w:rPr>
-          <w:szCs w:val="20"/>
-        </w:rPr>
-        <w:t>id</w:t>
-      </w:r>
-      <w:r>
-        <w:rPr>
-          <w:rFonts w:hint="eastAsia"/>
-          <w:szCs w:val="20"/>
-        </w:rPr>
-        <w:t xml:space="preserve">를 </w:t>
-      </w:r>
-      <w:r>
-        <w:rPr>
-          <w:rFonts w:hint="eastAsia"/>
-          <w:szCs w:val="20"/>
-        </w:rPr>
-        <w:t xml:space="preserve">꺼내고 </w:t>
-      </w:r>
-      <w:r>
-        <w:rPr>
-          <w:szCs w:val="20"/>
-        </w:rPr>
-        <w:t>movieId</w:t>
-      </w:r>
-      <w:r>
-        <w:rPr>
-          <w:rFonts w:hint="eastAsia"/>
-          <w:szCs w:val="20"/>
-        </w:rPr>
-        <w:t>에 저장합니다</w:t>
-      </w:r>
-      <w:r>
-        <w:rPr>
-          <w:rFonts w:hint="eastAsia"/>
-          <w:szCs w:val="20"/>
-        </w:rPr>
-        <w:t>.</w:t>
-      </w:r>
-    </w:p>
-    <w:p>
-      <w:pPr>
-        <w:spacing w:after="0"/>
-        <w:ind w:firstLineChars="100" w:firstLine="200"/>
-        <w:rPr>
-          <w:szCs w:val="20"/>
-        </w:rPr>
-      </w:pPr>
-      <w:r>
-        <w:rPr>
-          <w:rFonts w:hint="eastAsia"/>
-          <w:szCs w:val="20"/>
-        </w:rPr>
-        <w:t xml:space="preserve">이후 </w:t>
-      </w:r>
-      <w:r>
-        <w:rPr>
-          <w:szCs w:val="20"/>
-        </w:rPr>
-        <w:t>cat</w:t>
-      </w:r>
-      <w:r>
-        <w:rPr>
-          <w:szCs w:val="20"/>
-        </w:rPr>
-        <w:t xml:space="preserve"> $</w:t>
-      </w:r>
-      <w:r>
-        <w:rPr>
-          <w:szCs w:val="20"/>
-        </w:rPr>
-        <w:t>moviesFile</w:t>
-      </w:r>
-      <w:r>
-        <w:rPr>
-          <w:rFonts w:hint="eastAsia"/>
-          <w:szCs w:val="20"/>
-        </w:rPr>
-        <w:t xml:space="preserve">로 영화 정보가 담긴 파일을 열고 읽은 뒤에 </w:t>
-      </w:r>
-      <w:r>
-        <w:rPr>
-          <w:rFonts w:hint="eastAsia"/>
-          <w:szCs w:val="20"/>
-        </w:rPr>
-        <w:t>뒤에 p</w:t>
-      </w:r>
-      <w:r>
-        <w:rPr>
-          <w:szCs w:val="20"/>
-        </w:rPr>
-        <w:t>ipe(“|”)</w:t>
-      </w:r>
-      <w:r>
-        <w:rPr>
-          <w:rFonts w:hint="eastAsia"/>
-          <w:szCs w:val="20"/>
-        </w:rPr>
-        <w:t xml:space="preserve">를 통해 </w:t>
-      </w:r>
-      <w:r>
-        <w:rPr>
-          <w:szCs w:val="20"/>
-        </w:rPr>
-        <w:t xml:space="preserve">awk </w:t>
-      </w:r>
-      <w:r>
-        <w:rPr>
-          <w:rFonts w:hint="eastAsia"/>
-          <w:szCs w:val="20"/>
-        </w:rPr>
-        <w:t>쪽으로 넘겨줍니다</w:t>
-      </w:r>
-      <w:r>
-        <w:rPr>
-          <w:rFonts w:hint="eastAsia"/>
-          <w:szCs w:val="20"/>
-        </w:rPr>
-        <w:t>.</w:t>
-      </w:r>
-    </w:p>
-    <w:p>
-      <w:pPr>
-        <w:spacing w:after="0"/>
-        <w:ind w:firstLineChars="100" w:firstLine="200"/>
-        <w:rPr>
-          <w:rFonts w:hint="eastAsia"/>
           <w:szCs w:val="20"/>
         </w:rPr>
       </w:pPr>
@@ -9711,6 +9653,7 @@
       </w:pPr>
       <w:r>
         <w:rPr>
+          <w:noProof/>
           <w:szCs w:val="20"/>
         </w:rPr>
         <w:drawing>
@@ -9835,6 +9778,7 @@
       </w:pPr>
       <w:r>
         <w:rPr>
+          <w:noProof/>
           <w:szCs w:val="20"/>
         </w:rPr>
         <w:drawing>
@@ -10671,7 +10615,632 @@
           <w:rFonts w:hint="eastAsia"/>
           <w:szCs w:val="20"/>
         </w:rPr>
-        <w:t xml:space="preserve">로 평점 정보가 담긴 파일을 열고 읽은 뒤 </w:t>
+        <w:t>로 평점 정보가 담긴 파일을 열고 읽은 뒤 p</w:t>
+      </w:r>
+      <w:r>
+        <w:rPr>
+          <w:szCs w:val="20"/>
+        </w:rPr>
+        <w:t>ipe(“|”)</w:t>
+      </w:r>
+      <w:r>
+        <w:rPr>
+          <w:rFonts w:hint="eastAsia"/>
+          <w:szCs w:val="20"/>
+        </w:rPr>
+        <w:t xml:space="preserve">를 통해 </w:t>
+      </w:r>
+      <w:r>
+        <w:rPr>
+          <w:szCs w:val="20"/>
+        </w:rPr>
+        <w:t>awk</w:t>
+      </w:r>
+      <w:r>
+        <w:rPr>
+          <w:rFonts w:hint="eastAsia"/>
+          <w:szCs w:val="20"/>
+        </w:rPr>
+        <w:t>쪽으로 넘겨줍니다.</w:t>
+      </w:r>
+    </w:p>
+    <w:p>
+      <w:pPr>
+        <w:spacing w:after="0"/>
+        <w:ind w:firstLineChars="100" w:firstLine="200"/>
+        <w:rPr>
+          <w:szCs w:val="20"/>
+        </w:rPr>
+      </w:pPr>
+      <w:r>
+        <w:rPr>
+          <w:szCs w:val="20"/>
+        </w:rPr>
+        <w:t>awk</w:t>
+      </w:r>
+      <w:r>
+        <w:rPr>
+          <w:rFonts w:hint="eastAsia"/>
+          <w:szCs w:val="20"/>
+        </w:rPr>
+        <w:t xml:space="preserve">는 </w:t>
+      </w:r>
+      <w:r>
+        <w:rPr>
+          <w:szCs w:val="20"/>
+        </w:rPr>
+        <w:t xml:space="preserve">v </w:t>
+      </w:r>
+      <w:r>
+        <w:rPr>
+          <w:rFonts w:hint="eastAsia"/>
+          <w:szCs w:val="20"/>
+        </w:rPr>
+        <w:t xml:space="preserve">옵션으로 하나씩 꺼낸 </w:t>
+      </w:r>
+      <w:r>
+        <w:rPr>
+          <w:szCs w:val="20"/>
+        </w:rPr>
+        <w:t xml:space="preserve">userId </w:t>
+      </w:r>
+      <w:r>
+        <w:rPr>
+          <w:rFonts w:hint="eastAsia"/>
+          <w:szCs w:val="20"/>
+        </w:rPr>
+        <w:t xml:space="preserve">값을 담는 </w:t>
+      </w:r>
+      <w:r>
+        <w:rPr>
+          <w:szCs w:val="20"/>
+        </w:rPr>
+        <w:t>_userId</w:t>
+      </w:r>
+      <w:r>
+        <w:rPr>
+          <w:rFonts w:hint="eastAsia"/>
+          <w:szCs w:val="20"/>
+        </w:rPr>
+        <w:t xml:space="preserve">를 만들고 띄어쓰기로 나눠진 </w:t>
+      </w:r>
+      <w:r>
+        <w:rPr>
+          <w:rFonts w:hint="eastAsia"/>
+          <w:szCs w:val="20"/>
+        </w:rPr>
+        <w:t>평점 정보의 첫번째 필드(</w:t>
+      </w:r>
+      <w:r>
+        <w:rPr>
+          <w:szCs w:val="20"/>
+        </w:rPr>
+        <w:t xml:space="preserve">$1 </w:t>
+      </w:r>
+      <w:r>
+        <w:rPr>
+          <w:rFonts w:hint="eastAsia"/>
+          <w:szCs w:val="20"/>
+        </w:rPr>
+        <w:t xml:space="preserve">평점 준 유저 </w:t>
+      </w:r>
+      <w:r>
+        <w:rPr>
+          <w:szCs w:val="20"/>
+        </w:rPr>
+        <w:t>id)</w:t>
+      </w:r>
+      <w:r>
+        <w:rPr>
+          <w:rFonts w:hint="eastAsia"/>
+          <w:szCs w:val="20"/>
+        </w:rPr>
+        <w:t xml:space="preserve">가 </w:t>
+      </w:r>
+      <w:r>
+        <w:rPr>
+          <w:szCs w:val="20"/>
+        </w:rPr>
+        <w:t>_userId</w:t>
+      </w:r>
+      <w:r>
+        <w:rPr>
+          <w:rFonts w:hint="eastAsia"/>
+          <w:szCs w:val="20"/>
+        </w:rPr>
+        <w:t xml:space="preserve">와 같은 평점 정보를 이용해 </w:t>
+      </w:r>
+      <w:r>
+        <w:rPr>
+          <w:szCs w:val="20"/>
+        </w:rPr>
+        <w:t>“{</w:t>
+      </w:r>
+      <w:r>
+        <w:rPr>
+          <w:rFonts w:hint="eastAsia"/>
+          <w:szCs w:val="20"/>
+        </w:rPr>
+        <w:t xml:space="preserve">두번째 필드(평점을 준 영화의 </w:t>
+      </w:r>
+      <w:r>
+        <w:rPr>
+          <w:szCs w:val="20"/>
+        </w:rPr>
+        <w:t>id)}|{</w:t>
+      </w:r>
+      <w:r>
+        <w:rPr>
+          <w:rFonts w:hint="eastAsia"/>
+          <w:szCs w:val="20"/>
+        </w:rPr>
+        <w:t>세번쩨 필드(평점</w:t>
+      </w:r>
+      <w:r>
+        <w:rPr>
+          <w:szCs w:val="20"/>
+        </w:rPr>
+        <w:t>)}”</w:t>
+      </w:r>
+      <w:r>
+        <w:rPr>
+          <w:rFonts w:hint="eastAsia"/>
+          <w:szCs w:val="20"/>
+        </w:rPr>
+        <w:t>형식</w:t>
+      </w:r>
+      <w:r>
+        <w:rPr>
+          <w:rFonts w:hint="eastAsia"/>
+          <w:szCs w:val="20"/>
+        </w:rPr>
+        <w:t xml:space="preserve">으로 뽑아서 </w:t>
+      </w:r>
+      <w:r>
+        <w:rPr>
+          <w:szCs w:val="20"/>
+        </w:rPr>
+        <w:t>rating</w:t>
+      </w:r>
+      <w:r>
+        <w:rPr>
+          <w:szCs w:val="20"/>
+        </w:rPr>
+        <w:t>s</w:t>
+      </w:r>
+      <w:r>
+        <w:rPr>
+          <w:szCs w:val="20"/>
+        </w:rPr>
+        <w:t xml:space="preserve"> </w:t>
+      </w:r>
+      <w:r>
+        <w:rPr>
+          <w:rFonts w:hint="eastAsia"/>
+          <w:szCs w:val="20"/>
+        </w:rPr>
+        <w:t>문자열에 추가해줍니다</w:t>
+      </w:r>
+      <w:r>
+        <w:rPr>
+          <w:rFonts w:hint="eastAsia"/>
+          <w:szCs w:val="20"/>
+        </w:rPr>
+        <w:t>.</w:t>
+      </w:r>
+      <w:r>
+        <w:rPr>
+          <w:szCs w:val="20"/>
+        </w:rPr>
+        <w:t xml:space="preserve"> (</w:t>
+      </w:r>
+      <w:r>
+        <w:rPr>
+          <w:rFonts w:hint="eastAsia"/>
+          <w:szCs w:val="20"/>
+        </w:rPr>
+        <w:t xml:space="preserve">마지막 요소는 띄어쓰기가 들어가지 않아 반복문 마지막마다 </w:t>
+      </w:r>
+      <w:r>
+        <w:rPr>
+          <w:szCs w:val="20"/>
+        </w:rPr>
+        <w:t xml:space="preserve">rating </w:t>
+      </w:r>
+      <w:r>
+        <w:rPr>
+          <w:rFonts w:hint="eastAsia"/>
+          <w:szCs w:val="20"/>
+        </w:rPr>
+        <w:t xml:space="preserve">문자열에 </w:t>
+      </w:r>
+      <w:r>
+        <w:rPr>
+          <w:szCs w:val="20"/>
+        </w:rPr>
+        <w:t>“ ”</w:t>
+      </w:r>
+      <w:r>
+        <w:rPr>
+          <w:rFonts w:hint="eastAsia"/>
+          <w:szCs w:val="20"/>
+        </w:rPr>
+        <w:t>을 추가해 줍니다</w:t>
+      </w:r>
+      <w:r>
+        <w:rPr>
+          <w:szCs w:val="20"/>
+        </w:rPr>
+        <w:t>)</w:t>
+      </w:r>
+    </w:p>
+    <w:p>
+      <w:pPr>
+        <w:spacing w:after="0"/>
+        <w:ind w:firstLineChars="100" w:firstLine="200"/>
+        <w:rPr>
+          <w:szCs w:val="20"/>
+        </w:rPr>
+      </w:pPr>
+      <w:r>
+        <w:rPr>
+          <w:szCs w:val="20"/>
+        </w:rPr>
+        <w:t>while</w:t>
+      </w:r>
+      <w:r>
+        <w:rPr>
+          <w:rFonts w:hint="eastAsia"/>
+          <w:szCs w:val="20"/>
+        </w:rPr>
+        <w:t>문을 통해 m</w:t>
+      </w:r>
+      <w:r>
+        <w:rPr>
+          <w:szCs w:val="20"/>
+        </w:rPr>
+        <w:t>ovieId</w:t>
+      </w:r>
+      <w:r>
+        <w:rPr>
+          <w:rFonts w:hint="eastAsia"/>
+          <w:szCs w:val="20"/>
+        </w:rPr>
+        <w:t xml:space="preserve">가 </w:t>
+      </w:r>
+      <w:r>
+        <w:rPr>
+          <w:szCs w:val="20"/>
+        </w:rPr>
+        <w:t>1</w:t>
+      </w:r>
+      <w:r>
+        <w:rPr>
+          <w:rFonts w:hint="eastAsia"/>
+          <w:szCs w:val="20"/>
+        </w:rPr>
+        <w:t>부터 영화 정보 수(</w:t>
+      </w:r>
+      <w:r>
+        <w:rPr>
+          <w:szCs w:val="20"/>
+        </w:rPr>
+        <w:t>“</w:t>
+      </w:r>
+      <w:r>
+        <w:rPr>
+          <w:szCs w:val="20"/>
+        </w:rPr>
+        <w:t>movieAmount=$(cat $moviesFile | wc -l)</w:t>
+      </w:r>
+      <w:r>
+        <w:rPr>
+          <w:szCs w:val="20"/>
+        </w:rPr>
+        <w:t xml:space="preserve">”, </w:t>
+      </w:r>
+      <w:r>
+        <w:rPr>
+          <w:szCs w:val="20"/>
+        </w:rPr>
+        <w:t>wc -</w:t>
+      </w:r>
+      <w:r>
+        <w:rPr>
+          <w:rFonts w:hint="eastAsia"/>
+          <w:szCs w:val="20"/>
+        </w:rPr>
+        <w:t xml:space="preserve">l을 통해 </w:t>
+      </w:r>
+      <w:r>
+        <w:rPr>
+          <w:szCs w:val="20"/>
+        </w:rPr>
+        <w:t>moviesFile</w:t>
+      </w:r>
+      <w:r>
+        <w:rPr>
+          <w:rFonts w:hint="eastAsia"/>
+          <w:szCs w:val="20"/>
+        </w:rPr>
+        <w:t>이 몇 줄이진 알 수 있습니다</w:t>
+      </w:r>
+      <w:r>
+        <w:rPr>
+          <w:szCs w:val="20"/>
+        </w:rPr>
+        <w:t>)</w:t>
+      </w:r>
+      <w:r>
+        <w:rPr>
+          <w:rFonts w:hint="eastAsia"/>
+          <w:szCs w:val="20"/>
+        </w:rPr>
+        <w:t>만큼</w:t>
+      </w:r>
+      <w:r>
+        <w:rPr>
+          <w:szCs w:val="20"/>
+        </w:rPr>
+        <w:t xml:space="preserve"> </w:t>
+      </w:r>
+      <w:r>
+        <w:rPr>
+          <w:szCs w:val="20"/>
+        </w:rPr>
+        <w:t>(</w:t>
+      </w:r>
+      <w:r>
+        <w:rPr>
+          <w:szCs w:val="20"/>
+        </w:rPr>
+        <w:t>“</w:t>
+      </w:r>
+      <w:r>
+        <w:rPr>
+          <w:szCs w:val="20"/>
+        </w:rPr>
+        <w:t>[ $movieId -le $movieAmount ]</w:t>
+      </w:r>
+      <w:r>
+        <w:rPr>
+          <w:szCs w:val="20"/>
+        </w:rPr>
+        <w:t>”</w:t>
+      </w:r>
+      <w:r>
+        <w:rPr>
+          <w:szCs w:val="20"/>
+        </w:rPr>
+        <w:t xml:space="preserve">) </w:t>
+      </w:r>
+      <w:r>
+        <w:rPr>
+          <w:rFonts w:hint="eastAsia"/>
+          <w:szCs w:val="20"/>
+        </w:rPr>
+        <w:t>반복해 수행합니다.</w:t>
+      </w:r>
+      <w:r>
+        <w:rPr>
+          <w:rFonts w:hint="eastAsia"/>
+          <w:szCs w:val="20"/>
+        </w:rPr>
+        <w:t xml:space="preserve"> </w:t>
+      </w:r>
+      <w:r>
+        <w:rPr>
+          <w:szCs w:val="20"/>
+        </w:rPr>
+        <w:t>(</w:t>
+      </w:r>
+      <w:r>
+        <w:rPr>
+          <w:rFonts w:hint="eastAsia"/>
+          <w:szCs w:val="20"/>
+        </w:rPr>
+        <w:t xml:space="preserve">여기선 </w:t>
+      </w:r>
+      <w:r>
+        <w:rPr>
+          <w:szCs w:val="20"/>
+        </w:rPr>
+        <w:t>1682</w:t>
+      </w:r>
+      <w:r>
+        <w:rPr>
+          <w:rFonts w:hint="eastAsia"/>
+          <w:szCs w:val="20"/>
+        </w:rPr>
+        <w:t xml:space="preserve">줄이라 </w:t>
+      </w:r>
+      <w:r>
+        <w:rPr>
+          <w:szCs w:val="20"/>
+        </w:rPr>
+        <w:t>1682</w:t>
+      </w:r>
+      <w:r>
+        <w:rPr>
+          <w:rFonts w:hint="eastAsia"/>
+          <w:szCs w:val="20"/>
+        </w:rPr>
+        <w:t>번 반복합니다)</w:t>
+      </w:r>
+    </w:p>
+    <w:p>
+      <w:pPr>
+        <w:spacing w:after="0"/>
+        <w:ind w:firstLineChars="100" w:firstLine="200"/>
+        <w:rPr>
+          <w:szCs w:val="20"/>
+        </w:rPr>
+      </w:pPr>
+      <w:r>
+        <w:rPr>
+          <w:szCs w:val="20"/>
+        </w:rPr>
+        <w:t>echo</w:t>
+      </w:r>
+      <w:r>
+        <w:rPr>
+          <w:szCs w:val="20"/>
+        </w:rPr>
+        <w:t xml:space="preserve"> $</w:t>
+      </w:r>
+      <w:r>
+        <w:rPr>
+          <w:szCs w:val="20"/>
+        </w:rPr>
+        <w:t>ratings</w:t>
+      </w:r>
+      <w:r>
+        <w:rPr>
+          <w:rFonts w:hint="eastAsia"/>
+          <w:szCs w:val="20"/>
+        </w:rPr>
+        <w:t xml:space="preserve">으로 </w:t>
+      </w:r>
+      <w:r>
+        <w:rPr>
+          <w:rFonts w:hint="eastAsia"/>
+          <w:szCs w:val="20"/>
+        </w:rPr>
+        <w:t>영화 i</w:t>
+      </w:r>
+      <w:r>
+        <w:rPr>
+          <w:szCs w:val="20"/>
+        </w:rPr>
+        <w:t>d</w:t>
+      </w:r>
+      <w:r>
+        <w:rPr>
+          <w:rFonts w:hint="eastAsia"/>
+          <w:szCs w:val="20"/>
+        </w:rPr>
+        <w:t>와 평점</w:t>
+      </w:r>
+      <w:r>
+        <w:rPr>
+          <w:szCs w:val="20"/>
+        </w:rPr>
+        <w:t xml:space="preserve"> </w:t>
+      </w:r>
+      <w:r>
+        <w:rPr>
+          <w:rFonts w:hint="eastAsia"/>
+          <w:szCs w:val="20"/>
+        </w:rPr>
+        <w:t xml:space="preserve">정보가 담긴 </w:t>
+      </w:r>
+      <w:r>
+        <w:rPr>
+          <w:rFonts w:hint="eastAsia"/>
+          <w:szCs w:val="20"/>
+        </w:rPr>
+        <w:t>문자열을</w:t>
+      </w:r>
+      <w:r>
+        <w:rPr>
+          <w:rFonts w:hint="eastAsia"/>
+          <w:szCs w:val="20"/>
+        </w:rPr>
+        <w:t xml:space="preserve"> 읽은 뒤에 p</w:t>
+      </w:r>
+      <w:r>
+        <w:rPr>
+          <w:szCs w:val="20"/>
+        </w:rPr>
+        <w:t>ipe(“|”)</w:t>
+      </w:r>
+      <w:r>
+        <w:rPr>
+          <w:rFonts w:hint="eastAsia"/>
+          <w:szCs w:val="20"/>
+        </w:rPr>
+        <w:t xml:space="preserve">를 통해 </w:t>
+      </w:r>
+      <w:r>
+        <w:rPr>
+          <w:szCs w:val="20"/>
+        </w:rPr>
+        <w:t>tr</w:t>
+      </w:r>
+      <w:r>
+        <w:rPr>
+          <w:rFonts w:hint="eastAsia"/>
+          <w:szCs w:val="20"/>
+        </w:rPr>
+        <w:t>쪽으로 넘겨줍니다.</w:t>
+      </w:r>
+    </w:p>
+    <w:p>
+      <w:pPr>
+        <w:spacing w:after="0"/>
+        <w:ind w:firstLineChars="100" w:firstLine="200"/>
+        <w:rPr>
+          <w:szCs w:val="20"/>
+        </w:rPr>
+      </w:pPr>
+      <w:r>
+        <w:rPr>
+          <w:szCs w:val="20"/>
+        </w:rPr>
+        <w:t>tr</w:t>
+      </w:r>
+      <w:r>
+        <w:rPr>
+          <w:rFonts w:hint="eastAsia"/>
+          <w:szCs w:val="20"/>
+        </w:rPr>
+        <w:t>은 띄어쓰기(</w:t>
+      </w:r>
+      <w:r>
+        <w:rPr>
+          <w:szCs w:val="20"/>
+        </w:rPr>
+        <w:t>“ “)</w:t>
+      </w:r>
+      <w:r>
+        <w:rPr>
+          <w:rFonts w:hint="eastAsia"/>
+          <w:szCs w:val="20"/>
+        </w:rPr>
+        <w:t>로 구분된 정보를 개행으로</w:t>
+      </w:r>
+      <w:r>
+        <w:rPr>
+          <w:szCs w:val="20"/>
+        </w:rPr>
+        <w:t>(“\</w:t>
+      </w:r>
+      <w:r>
+        <w:rPr>
+          <w:rFonts w:hint="eastAsia"/>
+          <w:szCs w:val="20"/>
+        </w:rPr>
+        <w:t>n</w:t>
+      </w:r>
+      <w:r>
+        <w:rPr>
+          <w:szCs w:val="20"/>
+        </w:rPr>
+        <w:t xml:space="preserve">”) </w:t>
+      </w:r>
+      <w:r>
+        <w:rPr>
+          <w:rFonts w:hint="eastAsia"/>
+          <w:szCs w:val="20"/>
+        </w:rPr>
+        <w:t>구분하도록 바꾼 뒤</w:t>
+      </w:r>
+      <w:r>
+        <w:rPr>
+          <w:rFonts w:hint="eastAsia"/>
+          <w:szCs w:val="20"/>
+        </w:rPr>
+        <w:t xml:space="preserve"> </w:t>
       </w:r>
       <w:r>
         <w:rPr>
@@ -10705,705 +11274,6 @@
           <w:szCs w:val="20"/>
         </w:rPr>
         <w:t>쪽으로 넘겨줍니다.</w:t>
-      </w:r>
-    </w:p>
-    <w:p>
-      <w:pPr>
-        <w:spacing w:after="0"/>
-        <w:ind w:firstLineChars="100" w:firstLine="200"/>
-        <w:rPr>
-          <w:szCs w:val="20"/>
-        </w:rPr>
-      </w:pPr>
-      <w:r>
-        <w:rPr>
-          <w:szCs w:val="20"/>
-        </w:rPr>
-        <w:t>awk</w:t>
-      </w:r>
-      <w:r>
-        <w:rPr>
-          <w:rFonts w:hint="eastAsia"/>
-          <w:szCs w:val="20"/>
-        </w:rPr>
-        <w:t xml:space="preserve">는 </w:t>
-      </w:r>
-      <w:r>
-        <w:rPr>
-          <w:szCs w:val="20"/>
-        </w:rPr>
-        <w:t xml:space="preserve">v </w:t>
-      </w:r>
-      <w:r>
-        <w:rPr>
-          <w:rFonts w:hint="eastAsia"/>
-          <w:szCs w:val="20"/>
-        </w:rPr>
-        <w:t xml:space="preserve">옵션으로 하나씩 꺼낸 </w:t>
-      </w:r>
-      <w:r>
-        <w:rPr>
-          <w:szCs w:val="20"/>
-        </w:rPr>
-        <w:t>user</w:t>
-      </w:r>
-      <w:r>
-        <w:rPr>
-          <w:szCs w:val="20"/>
-        </w:rPr>
-        <w:t xml:space="preserve">Id </w:t>
-      </w:r>
-      <w:r>
-        <w:rPr>
-          <w:rFonts w:hint="eastAsia"/>
-          <w:szCs w:val="20"/>
-        </w:rPr>
-        <w:t xml:space="preserve">값을 담는 </w:t>
-      </w:r>
-      <w:r>
-        <w:rPr>
-          <w:szCs w:val="20"/>
-        </w:rPr>
-        <w:t>_</w:t>
-      </w:r>
-      <w:r>
-        <w:rPr>
-          <w:szCs w:val="20"/>
-        </w:rPr>
-        <w:t>user</w:t>
-      </w:r>
-      <w:r>
-        <w:rPr>
-          <w:szCs w:val="20"/>
-        </w:rPr>
-        <w:t>Id</w:t>
-      </w:r>
-      <w:r>
-        <w:rPr>
-          <w:rFonts w:hint="eastAsia"/>
-          <w:szCs w:val="20"/>
-        </w:rPr>
-        <w:t xml:space="preserve">를 만들고 띄어쓰기로 나눠진 </w:t>
-      </w:r>
-      <w:r>
-        <w:rPr>
-          <w:rFonts w:hint="eastAsia"/>
-          <w:szCs w:val="20"/>
-        </w:rPr>
-        <w:t>평점 정보의 첫번째 필드(</w:t>
-      </w:r>
-      <w:r>
-        <w:rPr>
-          <w:szCs w:val="20"/>
-        </w:rPr>
-        <w:t xml:space="preserve">$1 </w:t>
-      </w:r>
-      <w:r>
-        <w:rPr>
-          <w:rFonts w:hint="eastAsia"/>
-          <w:szCs w:val="20"/>
-        </w:rPr>
-        <w:t xml:space="preserve">평점 준 유저 </w:t>
-      </w:r>
-      <w:r>
-        <w:rPr>
-          <w:szCs w:val="20"/>
-        </w:rPr>
-        <w:t>id)</w:t>
-      </w:r>
-      <w:r>
-        <w:rPr>
-          <w:rFonts w:hint="eastAsia"/>
-          <w:szCs w:val="20"/>
-        </w:rPr>
-        <w:t xml:space="preserve">가 </w:t>
-      </w:r>
-      <w:r>
-        <w:rPr>
-          <w:szCs w:val="20"/>
-        </w:rPr>
-        <w:t>_userId</w:t>
-      </w:r>
-      <w:r>
-        <w:rPr>
-          <w:rFonts w:hint="eastAsia"/>
-          <w:szCs w:val="20"/>
-        </w:rPr>
-        <w:t>와 같은 평점 정보</w:t>
-      </w:r>
-      <w:r>
-        <w:rPr>
-          <w:rFonts w:hint="eastAsia"/>
-          <w:szCs w:val="20"/>
-        </w:rPr>
-        <w:t xml:space="preserve">를 이용해 </w:t>
-      </w:r>
-      <w:r>
-        <w:rPr>
-          <w:szCs w:val="20"/>
-        </w:rPr>
-        <w:t>“{</w:t>
-      </w:r>
-      <w:r>
-        <w:rPr>
-          <w:rFonts w:hint="eastAsia"/>
-          <w:szCs w:val="20"/>
-        </w:rPr>
-        <w:t xml:space="preserve">두번째 필드(평점을 준 영화의 </w:t>
-      </w:r>
-      <w:r>
-        <w:rPr>
-          <w:szCs w:val="20"/>
-        </w:rPr>
-        <w:t>id)</w:t>
-      </w:r>
-      <w:r>
-        <w:rPr>
-          <w:szCs w:val="20"/>
-        </w:rPr>
-        <w:t>}|{</w:t>
-      </w:r>
-      <w:r>
-        <w:rPr>
-          <w:rFonts w:hint="eastAsia"/>
-          <w:szCs w:val="20"/>
-        </w:rPr>
-        <w:t>세번쩨 필드(평점</w:t>
-      </w:r>
-      <w:r>
-        <w:rPr>
-          <w:szCs w:val="20"/>
-        </w:rPr>
-        <w:t>)}”</w:t>
-      </w:r>
-      <w:r>
-        <w:rPr>
-          <w:rFonts w:hint="eastAsia"/>
-          <w:szCs w:val="20"/>
-        </w:rPr>
-        <w:t>형식</w:t>
-      </w:r>
-      <w:r>
-        <w:rPr>
-          <w:rFonts w:hint="eastAsia"/>
-          <w:szCs w:val="20"/>
-        </w:rPr>
-        <w:t>으로</w:t>
-      </w:r>
-      <w:r>
-        <w:rPr>
-          <w:rFonts w:hint="eastAsia"/>
-          <w:szCs w:val="20"/>
-        </w:rPr>
-        <w:t xml:space="preserve"> 뽑아서 </w:t>
-      </w:r>
-      <w:r>
-        <w:rPr>
-          <w:szCs w:val="20"/>
-        </w:rPr>
-        <w:t>rating</w:t>
-      </w:r>
-      <w:r>
-        <w:rPr>
-          <w:szCs w:val="20"/>
-        </w:rPr>
-        <w:t>s</w:t>
-      </w:r>
-      <w:r>
-        <w:rPr>
-          <w:szCs w:val="20"/>
-        </w:rPr>
-        <w:t xml:space="preserve"> </w:t>
-      </w:r>
-      <w:r>
-        <w:rPr>
-          <w:rFonts w:hint="eastAsia"/>
-          <w:szCs w:val="20"/>
-        </w:rPr>
-        <w:t>문자열에 추가해줍니다</w:t>
-      </w:r>
-      <w:r>
-        <w:rPr>
-          <w:rFonts w:hint="eastAsia"/>
-          <w:szCs w:val="20"/>
-        </w:rPr>
-        <w:t>.</w:t>
-      </w:r>
-      <w:r>
-        <w:rPr>
-          <w:szCs w:val="20"/>
-        </w:rPr>
-        <w:t xml:space="preserve"> (</w:t>
-      </w:r>
-      <w:r>
-        <w:rPr>
-          <w:rFonts w:hint="eastAsia"/>
-          <w:szCs w:val="20"/>
-        </w:rPr>
-        <w:t xml:space="preserve">마지막 요소는 띄어쓰기가 들어가지 않아 반복문 마지막마다 </w:t>
-      </w:r>
-      <w:r>
-        <w:rPr>
-          <w:szCs w:val="20"/>
-        </w:rPr>
-        <w:t xml:space="preserve">rating </w:t>
-      </w:r>
-      <w:r>
-        <w:rPr>
-          <w:rFonts w:hint="eastAsia"/>
-          <w:szCs w:val="20"/>
-        </w:rPr>
-        <w:t>문자열에</w:t>
-      </w:r>
-      <w:r>
-        <w:rPr>
-          <w:rFonts w:hint="eastAsia"/>
-          <w:szCs w:val="20"/>
-        </w:rPr>
-        <w:t xml:space="preserve"> </w:t>
-      </w:r>
-      <w:r>
-        <w:rPr>
-          <w:szCs w:val="20"/>
-        </w:rPr>
-        <w:t>“ ”</w:t>
-      </w:r>
-      <w:r>
-        <w:rPr>
-          <w:rFonts w:hint="eastAsia"/>
-          <w:szCs w:val="20"/>
-        </w:rPr>
-        <w:t>을 추가해 줍니다</w:t>
-      </w:r>
-      <w:r>
-        <w:rPr>
-          <w:szCs w:val="20"/>
-        </w:rPr>
-        <w:t>)</w:t>
-      </w:r>
-    </w:p>
-    <w:p>
-      <w:pPr>
-        <w:spacing w:after="0"/>
-        <w:ind w:firstLineChars="100" w:firstLine="200"/>
-        <w:rPr>
-          <w:szCs w:val="20"/>
-        </w:rPr>
-      </w:pPr>
-      <w:r>
-        <w:rPr>
-          <w:szCs w:val="20"/>
-        </w:rPr>
-        <w:t>while</w:t>
-      </w:r>
-      <w:r>
-        <w:rPr>
-          <w:rFonts w:hint="eastAsia"/>
-          <w:szCs w:val="20"/>
-        </w:rPr>
-        <w:t>문을 통해 m</w:t>
-      </w:r>
-      <w:r>
-        <w:rPr>
-          <w:szCs w:val="20"/>
-        </w:rPr>
-        <w:t>ovieId</w:t>
-      </w:r>
-      <w:r>
-        <w:rPr>
-          <w:rFonts w:hint="eastAsia"/>
-          <w:szCs w:val="20"/>
-        </w:rPr>
-        <w:t xml:space="preserve">가 </w:t>
-      </w:r>
-      <w:r>
-        <w:rPr>
-          <w:szCs w:val="20"/>
-        </w:rPr>
-        <w:t>1</w:t>
-      </w:r>
-      <w:r>
-        <w:rPr>
-          <w:rFonts w:hint="eastAsia"/>
-          <w:szCs w:val="20"/>
-        </w:rPr>
-        <w:t>부터 영화 정보 수(</w:t>
-      </w:r>
-      <w:r>
-        <w:rPr>
-          <w:szCs w:val="20"/>
-        </w:rPr>
-        <w:t>“</w:t>
-      </w:r>
-      <w:r>
-        <w:rPr>
-          <w:szCs w:val="20"/>
-        </w:rPr>
-        <w:t>movieAmount=$(cat $moviesFile | wc -l)</w:t>
-      </w:r>
-      <w:r>
-        <w:rPr>
-          <w:szCs w:val="20"/>
-        </w:rPr>
-        <w:t xml:space="preserve">”, </w:t>
-      </w:r>
-      <w:r>
-        <w:rPr>
-          <w:szCs w:val="20"/>
-        </w:rPr>
-        <w:t>wc -</w:t>
-      </w:r>
-      <w:r>
-        <w:rPr>
-          <w:rFonts w:hint="eastAsia"/>
-          <w:szCs w:val="20"/>
-        </w:rPr>
-        <w:t xml:space="preserve">l을 통해 </w:t>
-      </w:r>
-      <w:r>
-        <w:rPr>
-          <w:szCs w:val="20"/>
-        </w:rPr>
-        <w:t>moviesFile</w:t>
-      </w:r>
-      <w:r>
-        <w:rPr>
-          <w:rFonts w:hint="eastAsia"/>
-          <w:szCs w:val="20"/>
-        </w:rPr>
-        <w:t>이 몇 줄이진 알 수 있습니다</w:t>
-      </w:r>
-      <w:r>
-        <w:rPr>
-          <w:szCs w:val="20"/>
-        </w:rPr>
-        <w:t>)</w:t>
-      </w:r>
-      <w:r>
-        <w:rPr>
-          <w:rFonts w:hint="eastAsia"/>
-          <w:szCs w:val="20"/>
-        </w:rPr>
-        <w:t>만큼</w:t>
-      </w:r>
-      <w:r>
-        <w:rPr>
-          <w:szCs w:val="20"/>
-        </w:rPr>
-        <w:t xml:space="preserve"> </w:t>
-      </w:r>
-      <w:r>
-        <w:rPr>
-          <w:szCs w:val="20"/>
-        </w:rPr>
-        <w:t>(</w:t>
-      </w:r>
-      <w:r>
-        <w:rPr>
-          <w:szCs w:val="20"/>
-        </w:rPr>
-        <w:t>“</w:t>
-      </w:r>
-      <w:r>
-        <w:rPr>
-          <w:szCs w:val="20"/>
-        </w:rPr>
-        <w:t>[ $movieId -le $movieAmount ]</w:t>
-      </w:r>
-      <w:r>
-        <w:rPr>
-          <w:szCs w:val="20"/>
-        </w:rPr>
-        <w:t>”</w:t>
-      </w:r>
-      <w:r>
-        <w:rPr>
-          <w:szCs w:val="20"/>
-        </w:rPr>
-        <w:t xml:space="preserve">) </w:t>
-      </w:r>
-      <w:r>
-        <w:rPr>
-          <w:rFonts w:hint="eastAsia"/>
-          <w:szCs w:val="20"/>
-        </w:rPr>
-        <w:t>반복해 수행합니다.</w:t>
-      </w:r>
-      <w:r>
-        <w:rPr>
-          <w:rFonts w:hint="eastAsia"/>
-          <w:szCs w:val="20"/>
-        </w:rPr>
-        <w:t xml:space="preserve"> </w:t>
-      </w:r>
-      <w:r>
-        <w:rPr>
-          <w:szCs w:val="20"/>
-        </w:rPr>
-        <w:t>(</w:t>
-      </w:r>
-      <w:r>
-        <w:rPr>
-          <w:rFonts w:hint="eastAsia"/>
-          <w:szCs w:val="20"/>
-        </w:rPr>
-        <w:t xml:space="preserve">여기선 </w:t>
-      </w:r>
-      <w:r>
-        <w:rPr>
-          <w:szCs w:val="20"/>
-        </w:rPr>
-        <w:t>1682</w:t>
-      </w:r>
-      <w:r>
-        <w:rPr>
-          <w:rFonts w:hint="eastAsia"/>
-          <w:szCs w:val="20"/>
-        </w:rPr>
-        <w:t xml:space="preserve">줄이라 </w:t>
-      </w:r>
-      <w:r>
-        <w:rPr>
-          <w:szCs w:val="20"/>
-        </w:rPr>
-        <w:t>1682</w:t>
-      </w:r>
-      <w:r>
-        <w:rPr>
-          <w:rFonts w:hint="eastAsia"/>
-          <w:szCs w:val="20"/>
-        </w:rPr>
-        <w:t>번 반복합니다</w:t>
-      </w:r>
-      <w:r>
-        <w:rPr>
-          <w:rFonts w:hint="eastAsia"/>
-          <w:szCs w:val="20"/>
-        </w:rPr>
-        <w:t>)</w:t>
-      </w:r>
-    </w:p>
-    <w:p>
-      <w:pPr>
-        <w:spacing w:after="0"/>
-        <w:ind w:firstLineChars="100" w:firstLine="200"/>
-        <w:rPr>
-          <w:szCs w:val="20"/>
-        </w:rPr>
-      </w:pPr>
-      <w:r>
-        <w:rPr>
-          <w:szCs w:val="20"/>
-        </w:rPr>
-        <w:t>echo</w:t>
-      </w:r>
-      <w:r>
-        <w:rPr>
-          <w:szCs w:val="20"/>
-        </w:rPr>
-        <w:t xml:space="preserve"> $</w:t>
-      </w:r>
-      <w:r>
-        <w:rPr>
-          <w:szCs w:val="20"/>
-        </w:rPr>
-        <w:t>ratings</w:t>
-      </w:r>
-      <w:r>
-        <w:rPr>
-          <w:rFonts w:hint="eastAsia"/>
-          <w:szCs w:val="20"/>
-        </w:rPr>
-        <w:t>으</w:t>
-      </w:r>
-      <w:r>
-        <w:rPr>
-          <w:rFonts w:hint="eastAsia"/>
-          <w:szCs w:val="20"/>
-        </w:rPr>
-        <w:t xml:space="preserve">로 </w:t>
-      </w:r>
-      <w:r>
-        <w:rPr>
-          <w:rFonts w:hint="eastAsia"/>
-          <w:szCs w:val="20"/>
-        </w:rPr>
-        <w:t>영화 i</w:t>
-      </w:r>
-      <w:r>
-        <w:rPr>
-          <w:szCs w:val="20"/>
-        </w:rPr>
-        <w:t>d</w:t>
-      </w:r>
-      <w:r>
-        <w:rPr>
-          <w:rFonts w:hint="eastAsia"/>
-          <w:szCs w:val="20"/>
-        </w:rPr>
-        <w:t>와 평점</w:t>
-      </w:r>
-      <w:r>
-        <w:rPr>
-          <w:szCs w:val="20"/>
-        </w:rPr>
-        <w:t xml:space="preserve"> </w:t>
-      </w:r>
-      <w:r>
-        <w:rPr>
-          <w:rFonts w:hint="eastAsia"/>
-          <w:szCs w:val="20"/>
-        </w:rPr>
-        <w:t xml:space="preserve">정보가 담긴 </w:t>
-      </w:r>
-      <w:r>
-        <w:rPr>
-          <w:rFonts w:hint="eastAsia"/>
-          <w:szCs w:val="20"/>
-        </w:rPr>
-        <w:t>문자열을</w:t>
-      </w:r>
-      <w:r>
-        <w:rPr>
-          <w:rFonts w:hint="eastAsia"/>
-          <w:szCs w:val="20"/>
-        </w:rPr>
-        <w:t xml:space="preserve"> 읽은 뒤에 p</w:t>
-      </w:r>
-      <w:r>
-        <w:rPr>
-          <w:szCs w:val="20"/>
-        </w:rPr>
-        <w:t>ipe(“|”)</w:t>
-      </w:r>
-      <w:r>
-        <w:rPr>
-          <w:rFonts w:hint="eastAsia"/>
-          <w:szCs w:val="20"/>
-        </w:rPr>
-        <w:t xml:space="preserve">를 통해 </w:t>
-      </w:r>
-      <w:r>
-        <w:rPr>
-          <w:szCs w:val="20"/>
-        </w:rPr>
-        <w:t>tr</w:t>
-      </w:r>
-      <w:r>
-        <w:rPr>
-          <w:rFonts w:hint="eastAsia"/>
-          <w:szCs w:val="20"/>
-        </w:rPr>
-        <w:t>쪽으로 넘겨줍니다.</w:t>
-      </w:r>
-    </w:p>
-    <w:p>
-      <w:pPr>
-        <w:spacing w:after="0"/>
-        <w:ind w:firstLineChars="100" w:firstLine="200"/>
-        <w:rPr>
-          <w:rFonts w:hint="eastAsia"/>
-          <w:szCs w:val="20"/>
-        </w:rPr>
-      </w:pPr>
-      <w:r>
-        <w:rPr>
-          <w:szCs w:val="20"/>
-        </w:rPr>
-        <w:t>tr</w:t>
-      </w:r>
-      <w:r>
-        <w:rPr>
-          <w:rFonts w:hint="eastAsia"/>
-          <w:szCs w:val="20"/>
-        </w:rPr>
-        <w:t>은 띄어쓰기(</w:t>
-      </w:r>
-      <w:r>
-        <w:rPr>
-          <w:szCs w:val="20"/>
-        </w:rPr>
-        <w:t>“ “)</w:t>
-      </w:r>
-      <w:r>
-        <w:rPr>
-          <w:rFonts w:hint="eastAsia"/>
-          <w:szCs w:val="20"/>
-        </w:rPr>
-        <w:t>로 구분된 정보를 개행으로</w:t>
-      </w:r>
-      <w:r>
-        <w:rPr>
-          <w:szCs w:val="20"/>
-        </w:rPr>
-        <w:t>(“\</w:t>
-      </w:r>
-      <w:r>
-        <w:rPr>
-          <w:rFonts w:hint="eastAsia"/>
-          <w:szCs w:val="20"/>
-        </w:rPr>
-        <w:t>n</w:t>
-      </w:r>
-      <w:r>
-        <w:rPr>
-          <w:szCs w:val="20"/>
-        </w:rPr>
-        <w:t xml:space="preserve">”) </w:t>
-      </w:r>
-      <w:r>
-        <w:rPr>
-          <w:rFonts w:hint="eastAsia"/>
-          <w:szCs w:val="20"/>
-        </w:rPr>
-        <w:t>구분하도록 바꾼 뒤</w:t>
-      </w:r>
-      <w:r>
-        <w:rPr>
-          <w:rFonts w:hint="eastAsia"/>
-          <w:szCs w:val="20"/>
-        </w:rPr>
-        <w:t xml:space="preserve"> </w:t>
-      </w:r>
-      <w:r>
-        <w:rPr>
-          <w:rFonts w:hint="eastAsia"/>
-          <w:szCs w:val="20"/>
-        </w:rPr>
-        <w:t>p</w:t>
-      </w:r>
-      <w:r>
-        <w:rPr>
-          <w:szCs w:val="20"/>
-        </w:rPr>
-        <w:t>ipe(“|”)</w:t>
-      </w:r>
-      <w:r>
-        <w:rPr>
-          <w:rFonts w:hint="eastAsia"/>
-          <w:szCs w:val="20"/>
-        </w:rPr>
-        <w:t xml:space="preserve">를 통해 </w:t>
-      </w:r>
-      <w:r>
-        <w:rPr>
-          <w:szCs w:val="20"/>
-        </w:rPr>
-        <w:t>awk</w:t>
-      </w:r>
-      <w:r>
-        <w:rPr>
-          <w:rFonts w:hint="eastAsia"/>
-          <w:szCs w:val="20"/>
-        </w:rPr>
-        <w:t>쪽으로 넘겨줍니다</w:t>
-      </w:r>
-      <w:r>
-        <w:rPr>
-          <w:rFonts w:hint="eastAsia"/>
-          <w:szCs w:val="20"/>
-        </w:rPr>
-        <w:t>.</w:t>
       </w:r>
     </w:p>
     <w:p>
@@ -11452,27 +11322,117 @@
           <w:rFonts w:hint="eastAsia"/>
           <w:szCs w:val="20"/>
         </w:rPr>
-        <w:t>부터 영화 정보 수의 값을 가지는</w:t>
-      </w:r>
-      <w:r>
-        <w:rPr>
-          <w:rFonts w:hint="eastAsia"/>
+        <w:t xml:space="preserve">부터 영화 정보 수의 값을 가지는 </w:t>
+      </w:r>
+      <w:r>
+        <w:rPr>
+          <w:szCs w:val="20"/>
+        </w:rPr>
+        <w:t xml:space="preserve">movieId </w:t>
+      </w:r>
+      <w:r>
+        <w:rPr>
+          <w:rFonts w:hint="eastAsia"/>
+          <w:szCs w:val="20"/>
+        </w:rPr>
+        <w:t xml:space="preserve">값을 담는 </w:t>
+      </w:r>
+      <w:r>
+        <w:rPr>
+          <w:szCs w:val="20"/>
+        </w:rPr>
+        <w:t>_movieId</w:t>
+      </w:r>
+      <w:r>
+        <w:rPr>
+          <w:rFonts w:hint="eastAsia"/>
+          <w:szCs w:val="20"/>
+        </w:rPr>
+        <w:t>를 만들고 영화</w:t>
+      </w:r>
+      <w:r>
+        <w:rPr>
+          <w:szCs w:val="20"/>
+        </w:rPr>
+        <w:t>id</w:t>
+      </w:r>
+      <w:r>
+        <w:rPr>
+          <w:rFonts w:hint="eastAsia"/>
+          <w:szCs w:val="20"/>
+        </w:rPr>
+        <w:t xml:space="preserve">와 평점 정보를 담고 있는 각각의 줄을 </w:t>
+      </w:r>
+      <w:r>
+        <w:rPr>
+          <w:szCs w:val="20"/>
+        </w:rPr>
+        <w:t>“|”</w:t>
+      </w:r>
+      <w:r>
+        <w:rPr>
+          <w:rFonts w:hint="eastAsia"/>
+          <w:szCs w:val="20"/>
+        </w:rPr>
+        <w:t xml:space="preserve">을 기준으로 필드를 나눕니다. 나눈 필드에서 </w:t>
+      </w:r>
+      <w:r>
+        <w:rPr>
+          <w:rFonts w:hint="eastAsia"/>
+          <w:szCs w:val="20"/>
+        </w:rPr>
+        <w:t>첫</w:t>
+      </w:r>
+      <w:r>
+        <w:rPr>
+          <w:rFonts w:hint="eastAsia"/>
+          <w:szCs w:val="20"/>
+        </w:rPr>
+        <w:t>번째 필드(</w:t>
+      </w:r>
+      <w:r>
+        <w:rPr>
+          <w:szCs w:val="20"/>
+        </w:rPr>
+        <w:t>$</w:t>
+      </w:r>
+      <w:r>
+        <w:rPr>
+          <w:szCs w:val="20"/>
+        </w:rPr>
+        <w:t>1</w:t>
+      </w:r>
+      <w:r>
+        <w:rPr>
+          <w:szCs w:val="20"/>
+        </w:rPr>
+        <w:t>)</w:t>
+      </w:r>
+      <w:r>
+        <w:rPr>
           <w:szCs w:val="20"/>
         </w:rPr>
         <w:t xml:space="preserve"> </w:t>
       </w:r>
       <w:r>
         <w:rPr>
-          <w:szCs w:val="20"/>
-        </w:rPr>
-        <w:t xml:space="preserve">movieId </w:t>
-      </w:r>
-      <w:r>
-        <w:rPr>
-          <w:rFonts w:hint="eastAsia"/>
-          <w:szCs w:val="20"/>
-        </w:rPr>
-        <w:t xml:space="preserve">값을 담는 </w:t>
+          <w:rFonts w:hint="eastAsia"/>
+          <w:szCs w:val="20"/>
+        </w:rPr>
+        <w:t xml:space="preserve">영화 </w:t>
+      </w:r>
+      <w:r>
+        <w:rPr>
+          <w:szCs w:val="20"/>
+        </w:rPr>
+        <w:t>id</w:t>
+      </w:r>
+      <w:r>
+        <w:rPr>
+          <w:rFonts w:hint="eastAsia"/>
+          <w:szCs w:val="20"/>
+        </w:rPr>
+        <w:t xml:space="preserve">가 </w:t>
       </w:r>
       <w:r>
         <w:rPr>
@@ -11485,54 +11445,27 @@
           <w:rFonts w:hint="eastAsia"/>
           <w:szCs w:val="20"/>
         </w:rPr>
-        <w:t xml:space="preserve">를 만들고 </w:t>
-      </w:r>
-      <w:r>
-        <w:rPr>
-          <w:rFonts w:hint="eastAsia"/>
-          <w:szCs w:val="20"/>
-        </w:rPr>
-        <w:t>영화</w:t>
-      </w:r>
-      <w:r>
-        <w:rPr>
-          <w:szCs w:val="20"/>
-        </w:rPr>
-        <w:t>id</w:t>
-      </w:r>
-      <w:r>
-        <w:rPr>
-          <w:rFonts w:hint="eastAsia"/>
-          <w:szCs w:val="20"/>
-        </w:rPr>
-        <w:t xml:space="preserve">와 </w:t>
-      </w:r>
-      <w:r>
-        <w:rPr>
-          <w:rFonts w:hint="eastAsia"/>
-          <w:szCs w:val="20"/>
-        </w:rPr>
-        <w:t xml:space="preserve">평점 정보를 담고 있는 각각의 줄을 </w:t>
-      </w:r>
-      <w:r>
-        <w:rPr>
-          <w:szCs w:val="20"/>
-        </w:rPr>
-        <w:t>“|”</w:t>
-      </w:r>
-      <w:r>
-        <w:rPr>
-          <w:rFonts w:hint="eastAsia"/>
-          <w:szCs w:val="20"/>
-        </w:rPr>
-        <w:t xml:space="preserve">을 기준으로 필드를 나눕니다. 나눈 필드에서 </w:t>
-      </w:r>
-      <w:r>
-        <w:rPr>
-          <w:rFonts w:hint="eastAsia"/>
-          <w:szCs w:val="20"/>
-        </w:rPr>
-        <w:t>첫</w:t>
+        <w:t>와 같은 값을 가진</w:t>
+      </w:r>
+      <w:r>
+        <w:rPr>
+          <w:szCs w:val="20"/>
+        </w:rPr>
+        <w:t xml:space="preserve"> </w:t>
+      </w:r>
+      <w:r>
+        <w:rPr>
+          <w:rFonts w:hint="eastAsia"/>
+          <w:szCs w:val="20"/>
+        </w:rPr>
+        <w:t xml:space="preserve">줄에 </w:t>
+      </w:r>
+      <w:r>
+        <w:rPr>
+          <w:rFonts w:hint="eastAsia"/>
+          <w:szCs w:val="20"/>
+        </w:rPr>
+        <w:t>두</w:t>
       </w:r>
       <w:r>
         <w:rPr>
@@ -11551,103 +11484,240 @@
         <w:rPr>
           <w:szCs w:val="20"/>
         </w:rPr>
+        <w:t>2</w:t>
+      </w:r>
+      <w:r>
+        <w:rPr>
+          <w:szCs w:val="20"/>
+        </w:rPr>
+        <w:t>)</w:t>
+      </w:r>
+      <w:r>
+        <w:rPr>
+          <w:szCs w:val="20"/>
+        </w:rPr>
+        <w:t xml:space="preserve"> </w:t>
+      </w:r>
+      <w:r>
+        <w:rPr>
+          <w:rFonts w:hint="eastAsia"/>
+          <w:szCs w:val="20"/>
+        </w:rPr>
+        <w:t>평점</w:t>
+      </w:r>
+      <w:r>
+        <w:rPr>
+          <w:rFonts w:hint="eastAsia"/>
+          <w:szCs w:val="20"/>
+        </w:rPr>
+        <w:t xml:space="preserve">을 </w:t>
+      </w:r>
+      <w:r>
+        <w:rPr>
+          <w:szCs w:val="20"/>
+        </w:rPr>
+        <w:t>sum</w:t>
+      </w:r>
+      <w:r>
+        <w:rPr>
+          <w:rFonts w:hint="eastAsia"/>
+          <w:szCs w:val="20"/>
+        </w:rPr>
+        <w:t xml:space="preserve">에 더하고 </w:t>
+      </w:r>
+      <w:r>
+        <w:rPr>
+          <w:szCs w:val="20"/>
+        </w:rPr>
+        <w:t xml:space="preserve">amount </w:t>
+      </w:r>
+      <w:r>
+        <w:rPr>
+          <w:rFonts w:hint="eastAsia"/>
+          <w:szCs w:val="20"/>
+        </w:rPr>
+        <w:t xml:space="preserve">값을 </w:t>
+      </w:r>
+      <w:r>
+        <w:rPr>
+          <w:szCs w:val="20"/>
+        </w:rPr>
         <w:t>1</w:t>
       </w:r>
       <w:r>
         <w:rPr>
+          <w:rFonts w:hint="eastAsia"/>
+          <w:szCs w:val="20"/>
+        </w:rPr>
+        <w:t>증가시킵니다.</w:t>
+      </w:r>
+      <w:r>
+        <w:rPr>
+          <w:szCs w:val="20"/>
+        </w:rPr>
+        <w:t xml:space="preserve"> </w:t>
+      </w:r>
+      <w:r>
+        <w:rPr>
+          <w:rFonts w:hint="eastAsia"/>
+          <w:szCs w:val="20"/>
+        </w:rPr>
+        <w:t xml:space="preserve">모든 줄을 확인했다면 </w:t>
+      </w:r>
+      <w:r>
+        <w:rPr>
+          <w:szCs w:val="20"/>
+        </w:rPr>
+        <w:t>END</w:t>
+      </w:r>
+      <w:r>
+        <w:rPr>
+          <w:rFonts w:hint="eastAsia"/>
+          <w:szCs w:val="20"/>
+        </w:rPr>
+        <w:t xml:space="preserve">로 가서 </w:t>
+      </w:r>
+      <w:r>
+        <w:rPr>
+          <w:szCs w:val="20"/>
+        </w:rPr>
+        <w:t>if</w:t>
+      </w:r>
+      <w:r>
+        <w:rPr>
+          <w:rFonts w:hint="eastAsia"/>
+          <w:szCs w:val="20"/>
+        </w:rPr>
+        <w:t xml:space="preserve">문을 확인해 </w:t>
+      </w:r>
+      <w:r>
+        <w:rPr>
+          <w:szCs w:val="20"/>
+        </w:rPr>
+        <w:t>amount</w:t>
+      </w:r>
+      <w:r>
+        <w:rPr>
+          <w:rFonts w:hint="eastAsia"/>
+          <w:szCs w:val="20"/>
+        </w:rPr>
+        <w:t xml:space="preserve">가 </w:t>
+      </w:r>
+      <w:r>
+        <w:rPr>
+          <w:szCs w:val="20"/>
+        </w:rPr>
+        <w:t>0</w:t>
+      </w:r>
+      <w:r>
+        <w:rPr>
+          <w:rFonts w:hint="eastAsia"/>
+          <w:szCs w:val="20"/>
+        </w:rPr>
+        <w:t>이 아니라면</w:t>
+      </w:r>
+      <w:r>
+        <w:rPr>
+          <w:rFonts w:hint="eastAsia"/>
+          <w:szCs w:val="20"/>
+        </w:rPr>
+        <w:t>(</w:t>
+      </w:r>
+      <w:r>
+        <w:rPr>
+          <w:szCs w:val="20"/>
+        </w:rPr>
+        <w:t>amount</w:t>
+      </w:r>
+      <w:r>
+        <w:rPr>
+          <w:rFonts w:hint="eastAsia"/>
+          <w:szCs w:val="20"/>
+        </w:rPr>
+        <w:t xml:space="preserve">가 </w:t>
+      </w:r>
+      <w:r>
+        <w:rPr>
+          <w:szCs w:val="20"/>
+        </w:rPr>
+        <w:t>0</w:t>
+      </w:r>
+      <w:r>
+        <w:rPr>
+          <w:rFonts w:hint="eastAsia"/>
+          <w:szCs w:val="20"/>
+        </w:rPr>
+        <w:t>이면 출력하지 않습니다</w:t>
+      </w:r>
+      <w:r>
+        <w:rPr>
           <w:szCs w:val="20"/>
         </w:rPr>
         <w:t>)</w:t>
       </w:r>
       <w:r>
         <w:rPr>
+          <w:rFonts w:hint="eastAsia"/>
           <w:szCs w:val="20"/>
         </w:rPr>
         <w:t xml:space="preserve"> </w:t>
       </w:r>
       <w:r>
         <w:rPr>
-          <w:rFonts w:hint="eastAsia"/>
-          <w:szCs w:val="20"/>
-        </w:rPr>
-        <w:t xml:space="preserve">영화 </w:t>
-      </w:r>
-      <w:r>
-        <w:rPr>
-          <w:szCs w:val="20"/>
-        </w:rPr>
-        <w:t>id</w:t>
-      </w:r>
-      <w:r>
-        <w:rPr>
-          <w:rFonts w:hint="eastAsia"/>
-          <w:szCs w:val="20"/>
-        </w:rPr>
-        <w:t xml:space="preserve">가 </w:t>
-      </w:r>
-      <w:r>
-        <w:rPr>
-          <w:szCs w:val="20"/>
-        </w:rPr>
-        <w:t>_movieId</w:t>
-      </w:r>
-      <w:r>
-        <w:rPr>
-          <w:rFonts w:hint="eastAsia"/>
-          <w:szCs w:val="20"/>
-        </w:rPr>
-        <w:t>와 같은 값을 가진</w:t>
-      </w:r>
-      <w:r>
-        <w:rPr>
-          <w:szCs w:val="20"/>
-        </w:rPr>
-        <w:t xml:space="preserve"> </w:t>
-      </w:r>
-      <w:r>
-        <w:rPr>
-          <w:rFonts w:hint="eastAsia"/>
-          <w:szCs w:val="20"/>
-        </w:rPr>
-        <w:t xml:space="preserve">줄에 </w:t>
-      </w:r>
-      <w:r>
-        <w:rPr>
-          <w:rFonts w:hint="eastAsia"/>
-          <w:szCs w:val="20"/>
-        </w:rPr>
-        <w:t>두</w:t>
-      </w:r>
-      <w:r>
-        <w:rPr>
-          <w:rFonts w:hint="eastAsia"/>
-          <w:szCs w:val="20"/>
-        </w:rPr>
-        <w:t>번째 필드(</w:t>
-      </w:r>
-      <w:r>
-        <w:rPr>
-          <w:szCs w:val="20"/>
-        </w:rPr>
-        <w:t>$</w:t>
-      </w:r>
-      <w:r>
-        <w:rPr>
-          <w:szCs w:val="20"/>
-        </w:rPr>
-        <w:t>2</w:t>
-      </w:r>
-      <w:r>
-        <w:rPr>
-          <w:szCs w:val="20"/>
-        </w:rPr>
-        <w:t>)</w:t>
-      </w:r>
-      <w:r>
-        <w:rPr>
-          <w:szCs w:val="20"/>
-        </w:rPr>
-        <w:t xml:space="preserve"> </w:t>
+          <w:szCs w:val="20"/>
+        </w:rPr>
+        <w:t>printf</w:t>
+      </w:r>
+      <w:r>
+        <w:rPr>
+          <w:rFonts w:hint="eastAsia"/>
+          <w:szCs w:val="20"/>
+        </w:rPr>
+        <w:t xml:space="preserve">에서 </w:t>
+      </w:r>
+      <w:r>
+        <w:rPr>
+          <w:szCs w:val="20"/>
+        </w:rPr>
+        <w:t>“{_</w:t>
+      </w:r>
+      <w:r>
+        <w:rPr>
+          <w:rFonts w:hint="eastAsia"/>
+          <w:szCs w:val="20"/>
+        </w:rPr>
+        <w:t>m</w:t>
+      </w:r>
+      <w:r>
+        <w:rPr>
+          <w:szCs w:val="20"/>
+        </w:rPr>
+        <w:t>ovieId(</w:t>
+      </w:r>
+      <w:r>
+        <w:rPr>
+          <w:rFonts w:hint="eastAsia"/>
+          <w:szCs w:val="20"/>
+        </w:rPr>
+        <w:t>영화 아이디</w:t>
+      </w:r>
+      <w:r>
+        <w:rPr>
+          <w:szCs w:val="20"/>
+        </w:rPr>
+        <w:t>)} {</w:t>
+      </w:r>
+      <w:r>
+        <w:rPr>
+          <w:szCs w:val="20"/>
+        </w:rPr>
+        <w:t>sum / amount</w:t>
+      </w:r>
+      <w:r>
+        <w:rPr>
+          <w:szCs w:val="20"/>
+        </w:rPr>
+        <w:t>(</w:t>
       </w:r>
       <w:r>
         <w:rPr>
@@ -11661,227 +11731,6 @@
           <w:rFonts w:hint="eastAsia"/>
           <w:szCs w:val="20"/>
         </w:rPr>
-        <w:t xml:space="preserve">을 </w:t>
-      </w:r>
-      <w:r>
-        <w:rPr>
-          <w:szCs w:val="20"/>
-        </w:rPr>
-        <w:t>sum</w:t>
-      </w:r>
-      <w:r>
-        <w:rPr>
-          <w:rFonts w:hint="eastAsia"/>
-          <w:szCs w:val="20"/>
-        </w:rPr>
-        <w:t xml:space="preserve">에 더하고 </w:t>
-      </w:r>
-      <w:r>
-        <w:rPr>
-          <w:szCs w:val="20"/>
-        </w:rPr>
-        <w:t xml:space="preserve">amount </w:t>
-      </w:r>
-      <w:r>
-        <w:rPr>
-          <w:rFonts w:hint="eastAsia"/>
-          <w:szCs w:val="20"/>
-        </w:rPr>
-        <w:t xml:space="preserve">값을 </w:t>
-      </w:r>
-      <w:r>
-        <w:rPr>
-          <w:szCs w:val="20"/>
-        </w:rPr>
-        <w:t>1</w:t>
-      </w:r>
-      <w:r>
-        <w:rPr>
-          <w:rFonts w:hint="eastAsia"/>
-          <w:szCs w:val="20"/>
-        </w:rPr>
-        <w:t>증가시킵니다.</w:t>
-      </w:r>
-      <w:r>
-        <w:rPr>
-          <w:szCs w:val="20"/>
-        </w:rPr>
-        <w:t xml:space="preserve"> </w:t>
-      </w:r>
-      <w:r>
-        <w:rPr>
-          <w:rFonts w:hint="eastAsia"/>
-          <w:szCs w:val="20"/>
-        </w:rPr>
-        <w:t xml:space="preserve">모든 줄을 확인했다면 </w:t>
-      </w:r>
-      <w:r>
-        <w:rPr>
-          <w:szCs w:val="20"/>
-        </w:rPr>
-        <w:t>END</w:t>
-      </w:r>
-      <w:r>
-        <w:rPr>
-          <w:rFonts w:hint="eastAsia"/>
-          <w:szCs w:val="20"/>
-        </w:rPr>
-        <w:t xml:space="preserve">로 가서 </w:t>
-      </w:r>
-      <w:r>
-        <w:rPr>
-          <w:szCs w:val="20"/>
-        </w:rPr>
-        <w:t>if</w:t>
-      </w:r>
-      <w:r>
-        <w:rPr>
-          <w:rFonts w:hint="eastAsia"/>
-          <w:szCs w:val="20"/>
-        </w:rPr>
-        <w:t xml:space="preserve">문을 확인해 </w:t>
-      </w:r>
-      <w:r>
-        <w:rPr>
-          <w:szCs w:val="20"/>
-        </w:rPr>
-        <w:t>amount</w:t>
-      </w:r>
-      <w:r>
-        <w:rPr>
-          <w:rFonts w:hint="eastAsia"/>
-          <w:szCs w:val="20"/>
-        </w:rPr>
-        <w:t xml:space="preserve">가 </w:t>
-      </w:r>
-      <w:r>
-        <w:rPr>
-          <w:szCs w:val="20"/>
-        </w:rPr>
-        <w:t>0</w:t>
-      </w:r>
-      <w:r>
-        <w:rPr>
-          <w:rFonts w:hint="eastAsia"/>
-          <w:szCs w:val="20"/>
-        </w:rPr>
-        <w:t>이 아니라면</w:t>
-      </w:r>
-      <w:r>
-        <w:rPr>
-          <w:rFonts w:hint="eastAsia"/>
-          <w:szCs w:val="20"/>
-        </w:rPr>
-        <w:t>(</w:t>
-      </w:r>
-      <w:r>
-        <w:rPr>
-          <w:szCs w:val="20"/>
-        </w:rPr>
-        <w:t>amount</w:t>
-      </w:r>
-      <w:r>
-        <w:rPr>
-          <w:rFonts w:hint="eastAsia"/>
-          <w:szCs w:val="20"/>
-        </w:rPr>
-        <w:t xml:space="preserve">가 </w:t>
-      </w:r>
-      <w:r>
-        <w:rPr>
-          <w:szCs w:val="20"/>
-        </w:rPr>
-        <w:t>0</w:t>
-      </w:r>
-      <w:r>
-        <w:rPr>
-          <w:rFonts w:hint="eastAsia"/>
-          <w:szCs w:val="20"/>
-        </w:rPr>
-        <w:t>이면 출력하지 않습니다</w:t>
-      </w:r>
-      <w:r>
-        <w:rPr>
-          <w:szCs w:val="20"/>
-        </w:rPr>
-        <w:t>)</w:t>
-      </w:r>
-      <w:r>
-        <w:rPr>
-          <w:rFonts w:hint="eastAsia"/>
-          <w:szCs w:val="20"/>
-        </w:rPr>
-        <w:t xml:space="preserve"> </w:t>
-      </w:r>
-      <w:r>
-        <w:rPr>
-          <w:szCs w:val="20"/>
-        </w:rPr>
-        <w:t>printf</w:t>
-      </w:r>
-      <w:r>
-        <w:rPr>
-          <w:rFonts w:hint="eastAsia"/>
-          <w:szCs w:val="20"/>
-        </w:rPr>
-        <w:t xml:space="preserve">에서 </w:t>
-      </w:r>
-      <w:r>
-        <w:rPr>
-          <w:szCs w:val="20"/>
-        </w:rPr>
-        <w:t>“{_</w:t>
-      </w:r>
-      <w:r>
-        <w:rPr>
-          <w:rFonts w:hint="eastAsia"/>
-          <w:szCs w:val="20"/>
-        </w:rPr>
-        <w:t>m</w:t>
-      </w:r>
-      <w:r>
-        <w:rPr>
-          <w:szCs w:val="20"/>
-        </w:rPr>
-        <w:t>ovieId(</w:t>
-      </w:r>
-      <w:r>
-        <w:rPr>
-          <w:rFonts w:hint="eastAsia"/>
-          <w:szCs w:val="20"/>
-        </w:rPr>
-        <w:t>영화 아이디</w:t>
-      </w:r>
-      <w:r>
-        <w:rPr>
-          <w:szCs w:val="20"/>
-        </w:rPr>
-        <w:t>)} {</w:t>
-      </w:r>
-      <w:r>
-        <w:rPr>
-          <w:szCs w:val="20"/>
-        </w:rPr>
-        <w:t>sum / amount</w:t>
-      </w:r>
-      <w:r>
-        <w:rPr>
-          <w:szCs w:val="20"/>
-        </w:rPr>
-        <w:t>(</w:t>
-      </w:r>
-      <w:r>
-        <w:rPr>
-          <w:rFonts w:hint="eastAsia"/>
-          <w:szCs w:val="20"/>
-        </w:rPr>
-        <w:t>평점</w:t>
-      </w:r>
-      <w:r>
-        <w:rPr>
-          <w:rFonts w:hint="eastAsia"/>
-          <w:szCs w:val="20"/>
-        </w:rPr>
         <w:t xml:space="preserve"> 평균</w:t>
       </w:r>
       <w:r>
@@ -11921,14 +11770,7 @@
           <w:rFonts w:hint="eastAsia"/>
           <w:szCs w:val="20"/>
         </w:rPr>
-        <w:t xml:space="preserve">형식으로 만든 뒤 </w:t>
-      </w:r>
-      <w:r>
-        <w:rPr>
-          <w:rFonts w:hint="eastAsia"/>
-          <w:szCs w:val="20"/>
-        </w:rPr>
-        <w:t>p</w:t>
+        <w:t>형식으로 만든 뒤 p</w:t>
       </w:r>
       <w:r>
         <w:rPr>
@@ -11954,14 +11796,7 @@
           <w:rFonts w:hint="eastAsia"/>
           <w:szCs w:val="20"/>
         </w:rPr>
-        <w:t>쪽으로 넘겨줍니다</w:t>
-      </w:r>
-      <w:r>
-        <w:rPr>
-          <w:rFonts w:hint="eastAsia"/>
-          <w:szCs w:val="20"/>
-        </w:rPr>
-        <w:t>.</w:t>
+        <w:t>쪽으로 넘겨줍니다.</w:t>
       </w:r>
     </w:p>
     <w:p>
@@ -11969,7 +11804,6 @@
         <w:spacing w:after="0"/>
         <w:ind w:firstLineChars="100" w:firstLine="200"/>
         <w:rPr>
-          <w:rFonts w:hint="eastAsia"/>
           <w:szCs w:val="20"/>
         </w:rPr>
       </w:pPr>
@@ -12209,6 +12043,7 @@
       </w:pPr>
       <w:r>
         <w:rPr>
+          <w:noProof/>
           <w:szCs w:val="20"/>
         </w:rPr>
         <w:drawing>
@@ -12314,12 +12149,12 @@
         <w:autoSpaceDE/>
         <w:autoSpaceDN/>
         <w:rPr>
-          <w:rFonts w:hint="eastAsia"/>
-          <w:szCs w:val="20"/>
-        </w:rPr>
-      </w:pPr>
-      <w:r>
-        <w:rPr>
+          <w:szCs w:val="20"/>
+        </w:rPr>
+      </w:pPr>
+      <w:r>
+        <w:rPr>
+          <w:noProof/>
           <w:szCs w:val="20"/>
         </w:rPr>
         <w:drawing>
@@ -12358,6 +12193,510 @@
           </wp:inline>
         </w:drawing>
       </w:r>
+    </w:p>
+    <w:p>
+      <w:pPr>
+        <w:widowControl/>
+        <w:wordWrap/>
+        <w:autoSpaceDE/>
+        <w:autoSpaceDN/>
+        <w:rPr>
+          <w:szCs w:val="20"/>
+        </w:rPr>
+      </w:pPr>
+      <w:r>
+        <w:rPr>
+          <w:szCs w:val="20"/>
+        </w:rPr>
+        <w:br w:type="page"/>
+      </w:r>
+    </w:p>
+    <w:p>
+      <w:pPr>
+        <w:spacing w:after="0"/>
+        <w:rPr>
+          <w:sz w:val="24"/>
+          <w:szCs w:val="24"/>
+        </w:rPr>
+      </w:pPr>
+      <w:r>
+        <w:rPr>
+          <w:sz w:val="24"/>
+          <w:szCs w:val="24"/>
+        </w:rPr>
+        <w:lastRenderedPageBreak/>
+        <w:t>9</w:t>
+      </w:r>
+      <w:r>
+        <w:rPr>
+          <w:sz w:val="24"/>
+          <w:szCs w:val="24"/>
+        </w:rPr>
+        <w:t xml:space="preserve">) </w:t>
+      </w:r>
+      <w:r>
+        <w:rPr>
+          <w:rFonts w:hint="eastAsia"/>
+          <w:sz w:val="24"/>
+          <w:szCs w:val="24"/>
+        </w:rPr>
+        <w:t>e</w:t>
+      </w:r>
+      <w:r>
+        <w:rPr>
+          <w:sz w:val="24"/>
+          <w:szCs w:val="24"/>
+        </w:rPr>
+        <w:t>xit</w:t>
+      </w:r>
+      <w:r>
+        <w:rPr>
+          <w:sz w:val="24"/>
+          <w:szCs w:val="24"/>
+        </w:rPr>
+        <w:t xml:space="preserve"> (</w:t>
+      </w:r>
+      <w:r>
+        <w:rPr>
+          <w:rFonts w:hint="eastAsia"/>
+          <w:sz w:val="24"/>
+          <w:szCs w:val="24"/>
+        </w:rPr>
+        <w:t>함수는 아니지만 설명을 위해 추가했습니다</w:t>
+      </w:r>
+      <w:r>
+        <w:rPr>
+          <w:sz w:val="24"/>
+          <w:szCs w:val="24"/>
+        </w:rPr>
+        <w:t>)</w:t>
+      </w:r>
+    </w:p>
+    <w:p>
+      <w:pPr>
+        <w:spacing w:after="0"/>
+        <w:rPr>
+          <w:szCs w:val="20"/>
+        </w:rPr>
+      </w:pPr>
+      <w:r>
+        <w:rPr>
+          <w:rFonts w:hint="eastAsia"/>
+          <w:szCs w:val="20"/>
+        </w:rPr>
+        <w:t>-</w:t>
+      </w:r>
+      <w:r>
+        <w:rPr>
+          <w:szCs w:val="20"/>
+        </w:rPr>
+        <w:t xml:space="preserve"> </w:t>
+      </w:r>
+      <w:r>
+        <w:rPr>
+          <w:rFonts w:hint="eastAsia"/>
+          <w:szCs w:val="20"/>
+        </w:rPr>
+        <w:t>코드</w:t>
+      </w:r>
+    </w:p>
+    <w:p>
+      <w:pPr>
+        <w:spacing w:after="0"/>
+        <w:rPr>
+          <w:szCs w:val="20"/>
+        </w:rPr>
+      </w:pPr>
+      <w:r>
+        <w:rPr>
+          <w:szCs w:val="20"/>
+        </w:rPr>
+        <w:drawing>
+          <wp:inline distT="0" distB="0" distL="0" distR="0" wp14:anchorId="3415A9E2" wp14:editId="6F4FD5D8">
+            <wp:extent cx="2280004" cy="3291840"/>
+            <wp:effectExtent l="0" t="0" r="6350" b="3810"/>
+            <wp:docPr id="106313464" name="그림 1" descr="텍스트, 스크린샷이(가) 표시된 사진&#10;&#10;자동 생성된 설명"/>
+            <wp:cNvGraphicFramePr>
+              <a:graphicFrameLocks xmlns:a="http://schemas.openxmlformats.org/drawingml/2006/main" noChangeAspect="1"/>
+            </wp:cNvGraphicFramePr>
+            <a:graphic xmlns:a="http://schemas.openxmlformats.org/drawingml/2006/main">
+              <a:graphicData uri="http://schemas.openxmlformats.org/drawingml/2006/picture">
+                <pic:pic xmlns:pic="http://schemas.openxmlformats.org/drawingml/2006/picture">
+                  <pic:nvPicPr>
+                    <pic:cNvPr id="106313464" name="그림 1" descr="텍스트, 스크린샷이(가) 표시된 사진&#10;&#10;자동 생성된 설명"/>
+                    <pic:cNvPicPr/>
+                  </pic:nvPicPr>
+                  <pic:blipFill>
+                    <a:blip r:embed="rId28"/>
+                    <a:stretch>
+                      <a:fillRect/>
+                    </a:stretch>
+                  </pic:blipFill>
+                  <pic:spPr>
+                    <a:xfrm>
+                      <a:off x="0" y="0"/>
+                      <a:ext cx="2282644" cy="3295652"/>
+                    </a:xfrm>
+                    <a:prstGeom prst="rect">
+                      <a:avLst/>
+                    </a:prstGeom>
+                  </pic:spPr>
+                </pic:pic>
+              </a:graphicData>
+            </a:graphic>
+          </wp:inline>
+        </w:drawing>
+      </w:r>
+    </w:p>
+    <w:p>
+      <w:pPr>
+        <w:spacing w:after="0"/>
+        <w:rPr>
+          <w:szCs w:val="20"/>
+        </w:rPr>
+      </w:pPr>
+      <w:r>
+        <w:rPr>
+          <w:rFonts w:hint="eastAsia"/>
+          <w:szCs w:val="20"/>
+        </w:rPr>
+        <w:t>-</w:t>
+      </w:r>
+      <w:r>
+        <w:rPr>
+          <w:rFonts w:hint="eastAsia"/>
+          <w:szCs w:val="20"/>
+        </w:rPr>
+        <w:t xml:space="preserve"> 실행결과</w:t>
+      </w:r>
+    </w:p>
+    <w:p>
+      <w:pPr>
+        <w:spacing w:after="0"/>
+        <w:ind w:firstLineChars="100" w:firstLine="200"/>
+        <w:rPr>
+          <w:szCs w:val="20"/>
+        </w:rPr>
+      </w:pPr>
+      <w:r>
+        <w:rPr>
+          <w:rFonts w:hint="eastAsia"/>
+          <w:szCs w:val="20"/>
+        </w:rPr>
+        <w:t>B</w:t>
+      </w:r>
+      <w:r>
+        <w:rPr>
+          <w:szCs w:val="20"/>
+        </w:rPr>
+        <w:t>ye</w:t>
+      </w:r>
+      <w:r>
+        <w:rPr>
+          <w:szCs w:val="20"/>
+        </w:rPr>
+        <w:t>!</w:t>
+      </w:r>
+      <w:r>
+        <w:rPr>
+          <w:rFonts w:hint="eastAsia"/>
+          <w:szCs w:val="20"/>
+        </w:rPr>
+        <w:t xml:space="preserve">를 출력 후 </w:t>
+      </w:r>
+      <w:r>
+        <w:rPr>
+          <w:szCs w:val="20"/>
+        </w:rPr>
+        <w:t>while</w:t>
+      </w:r>
+      <w:r>
+        <w:rPr>
+          <w:rFonts w:hint="eastAsia"/>
+          <w:szCs w:val="20"/>
+        </w:rPr>
+        <w:t>문을 탈출합니다</w:t>
+      </w:r>
+      <w:r>
+        <w:rPr>
+          <w:rFonts w:hint="eastAsia"/>
+          <w:szCs w:val="20"/>
+        </w:rPr>
+        <w:t>.</w:t>
+      </w:r>
+    </w:p>
+    <w:p>
+      <w:pPr>
+        <w:spacing w:after="0"/>
+        <w:rPr>
+          <w:szCs w:val="20"/>
+        </w:rPr>
+      </w:pPr>
+      <w:r>
+        <w:rPr>
+          <w:szCs w:val="20"/>
+        </w:rPr>
+        <w:t xml:space="preserve">- </w:t>
+      </w:r>
+      <w:r>
+        <w:rPr>
+          <w:rFonts w:hint="eastAsia"/>
+          <w:szCs w:val="20"/>
+        </w:rPr>
+        <w:t>사용법</w:t>
+      </w:r>
+    </w:p>
+    <w:p>
+      <w:pPr>
+        <w:spacing w:after="0"/>
+        <w:ind w:firstLineChars="100" w:firstLine="200"/>
+        <w:rPr>
+          <w:szCs w:val="20"/>
+        </w:rPr>
+      </w:pPr>
+      <w:r>
+        <w:rPr>
+          <w:rFonts w:hint="eastAsia"/>
+          <w:szCs w:val="20"/>
+        </w:rPr>
+        <w:t xml:space="preserve">처음 메뉴를 선택할 때 </w:t>
+      </w:r>
+      <w:r>
+        <w:rPr>
+          <w:szCs w:val="20"/>
+        </w:rPr>
+        <w:t>9</w:t>
+      </w:r>
+      <w:r>
+        <w:rPr>
+          <w:rFonts w:hint="eastAsia"/>
+          <w:szCs w:val="20"/>
+        </w:rPr>
+        <w:t>를 입력하면 실행합니다</w:t>
+      </w:r>
+      <w:r>
+        <w:rPr>
+          <w:rFonts w:hint="eastAsia"/>
+          <w:szCs w:val="20"/>
+        </w:rPr>
+        <w:t>.</w:t>
+      </w:r>
+    </w:p>
+    <w:p>
+      <w:pPr>
+        <w:spacing w:after="0"/>
+        <w:rPr>
+          <w:szCs w:val="20"/>
+        </w:rPr>
+      </w:pPr>
+      <w:r>
+        <w:rPr>
+          <w:rFonts w:hint="eastAsia"/>
+          <w:szCs w:val="20"/>
+        </w:rPr>
+        <w:t>-</w:t>
+      </w:r>
+      <w:r>
+        <w:rPr>
+          <w:szCs w:val="20"/>
+        </w:rPr>
+        <w:t xml:space="preserve"> </w:t>
+      </w:r>
+      <w:r>
+        <w:rPr>
+          <w:rFonts w:hint="eastAsia"/>
+          <w:szCs w:val="20"/>
+        </w:rPr>
+        <w:t>구현방법</w:t>
+      </w:r>
+    </w:p>
+    <w:p>
+      <w:pPr>
+        <w:spacing w:after="0"/>
+        <w:ind w:firstLineChars="100" w:firstLine="200"/>
+        <w:rPr>
+          <w:szCs w:val="20"/>
+        </w:rPr>
+      </w:pPr>
+      <w:r>
+        <w:rPr>
+          <w:szCs w:val="20"/>
+        </w:rPr>
+        <w:t>case</w:t>
+      </w:r>
+      <w:r>
+        <w:rPr>
+          <w:rFonts w:hint="eastAsia"/>
+          <w:szCs w:val="20"/>
+        </w:rPr>
+        <w:t xml:space="preserve">문에 따라 </w:t>
+      </w:r>
+      <w:r>
+        <w:rPr>
+          <w:szCs w:val="20"/>
+        </w:rPr>
+        <w:t>order</w:t>
+      </w:r>
+      <w:r>
+        <w:rPr>
+          <w:rFonts w:hint="eastAsia"/>
+          <w:szCs w:val="20"/>
+        </w:rPr>
+        <w:t xml:space="preserve">의 값이 </w:t>
+      </w:r>
+      <w:r>
+        <w:rPr>
+          <w:szCs w:val="20"/>
+        </w:rPr>
+        <w:t>9</w:t>
+      </w:r>
+      <w:r>
+        <w:rPr>
+          <w:rFonts w:hint="eastAsia"/>
+          <w:szCs w:val="20"/>
+        </w:rPr>
+        <w:t xml:space="preserve">이면 </w:t>
+      </w:r>
+      <w:r>
+        <w:rPr>
+          <w:szCs w:val="20"/>
+        </w:rPr>
+        <w:t>“echo “Bye!””</w:t>
+      </w:r>
+      <w:r>
+        <w:rPr>
+          <w:rFonts w:hint="eastAsia"/>
+          <w:szCs w:val="20"/>
+        </w:rPr>
+        <w:t xml:space="preserve">를 통해 </w:t>
+      </w:r>
+      <w:r>
+        <w:rPr>
+          <w:szCs w:val="20"/>
+        </w:rPr>
+        <w:t>“Bye!”</w:t>
+      </w:r>
+      <w:r>
+        <w:rPr>
+          <w:rFonts w:hint="eastAsia"/>
+          <w:szCs w:val="20"/>
+        </w:rPr>
+        <w:t xml:space="preserve">를 출력하고 </w:t>
+      </w:r>
+      <w:r>
+        <w:rPr>
+          <w:szCs w:val="20"/>
+        </w:rPr>
+        <w:t>break</w:t>
+      </w:r>
+      <w:r>
+        <w:rPr>
+          <w:rFonts w:hint="eastAsia"/>
+          <w:szCs w:val="20"/>
+        </w:rPr>
+        <w:t xml:space="preserve">를 실행 해 </w:t>
+      </w:r>
+      <w:r>
+        <w:rPr>
+          <w:szCs w:val="20"/>
+        </w:rPr>
+        <w:t>while</w:t>
+      </w:r>
+      <w:r>
+        <w:rPr>
+          <w:rFonts w:hint="eastAsia"/>
+          <w:szCs w:val="20"/>
+        </w:rPr>
+        <w:t>문을 탈출합니다.</w:t>
+      </w:r>
+    </w:p>
+    <w:p>
+      <w:pPr>
+        <w:spacing w:after="0"/>
+        <w:rPr>
+          <w:szCs w:val="20"/>
+        </w:rPr>
+      </w:pPr>
+      <w:r>
+        <w:rPr>
+          <w:rFonts w:hint="eastAsia"/>
+          <w:szCs w:val="20"/>
+        </w:rPr>
+        <w:t>-</w:t>
+      </w:r>
+      <w:r>
+        <w:rPr>
+          <w:rFonts w:hint="eastAsia"/>
+          <w:szCs w:val="20"/>
+        </w:rPr>
+        <w:t xml:space="preserve"> </w:t>
+      </w:r>
+      <w:r>
+        <w:rPr>
+          <w:rFonts w:hint="eastAsia"/>
+          <w:szCs w:val="20"/>
+        </w:rPr>
+        <w:t>실행결과</w:t>
+      </w:r>
+    </w:p>
+    <w:p>
+      <w:pPr>
+        <w:spacing w:after="0"/>
+        <w:rPr>
+          <w:szCs w:val="20"/>
+        </w:rPr>
+      </w:pPr>
+      <w:r>
+        <w:rPr>
+          <w:szCs w:val="20"/>
+        </w:rPr>
+        <w:drawing>
+          <wp:inline distT="0" distB="0" distL="0" distR="0" wp14:anchorId="37A20C6F" wp14:editId="7760AA92">
+            <wp:extent cx="3497580" cy="842307"/>
+            <wp:effectExtent l="0" t="0" r="7620" b="0"/>
+            <wp:docPr id="1357010032" name="그림 1" descr="텍스트, 폰트, 스크린샷이(가) 표시된 사진&#10;&#10;자동 생성된 설명"/>
+            <wp:cNvGraphicFramePr>
+              <a:graphicFrameLocks xmlns:a="http://schemas.openxmlformats.org/drawingml/2006/main" noChangeAspect="1"/>
+            </wp:cNvGraphicFramePr>
+            <a:graphic xmlns:a="http://schemas.openxmlformats.org/drawingml/2006/main">
+              <a:graphicData uri="http://schemas.openxmlformats.org/drawingml/2006/picture">
+                <pic:pic xmlns:pic="http://schemas.openxmlformats.org/drawingml/2006/picture">
+                  <pic:nvPicPr>
+                    <pic:cNvPr id="1357010032" name="그림 1" descr="텍스트, 폰트, 스크린샷이(가) 표시된 사진&#10;&#10;자동 생성된 설명"/>
+                    <pic:cNvPicPr/>
+                  </pic:nvPicPr>
+                  <pic:blipFill>
+                    <a:blip r:embed="rId29"/>
+                    <a:stretch>
+                      <a:fillRect/>
+                    </a:stretch>
+                  </pic:blipFill>
+                  <pic:spPr>
+                    <a:xfrm>
+                      <a:off x="0" y="0"/>
+                      <a:ext cx="3508264" cy="844880"/>
+                    </a:xfrm>
+                    <a:prstGeom prst="rect">
+                      <a:avLst/>
+                    </a:prstGeom>
+                  </pic:spPr>
+                </pic:pic>
+              </a:graphicData>
+            </a:graphic>
+          </wp:inline>
+        </w:drawing>
+      </w:r>
+    </w:p>
+    <w:p>
+      <w:pPr>
+        <w:widowControl/>
+        <w:wordWrap/>
+        <w:autoSpaceDE/>
+        <w:autoSpaceDN/>
+        <w:rPr>
+          <w:szCs w:val="20"/>
+        </w:rPr>
+      </w:pPr>
     </w:p>
     <w:sectPr>
       <w:pgSz w:w="11906" w:h="16838"/>

</xml_diff>

<commit_message>
Redirecting & Modify read files
</commit_message>
<xml_diff>
--- a/prj1_12191564_kimseongmin.docx
+++ b/prj1_12191564_kimseongmin.docx
@@ -437,14 +437,13 @@
       </w:pPr>
       <w:r>
         <w:rPr>
-          <w:noProof/>
           <w:szCs w:val="20"/>
         </w:rPr>
         <w:drawing>
-          <wp:inline distT="0" distB="0" distL="0" distR="0" wp14:anchorId="63B833FF" wp14:editId="0532A16E">
-            <wp:extent cx="6645910" cy="1966595"/>
+          <wp:inline distT="0" distB="0" distL="0" distR="0" wp14:anchorId="2A2C4583" wp14:editId="052CDA15">
+            <wp:extent cx="6645910" cy="1872615"/>
             <wp:effectExtent l="0" t="0" r="2540" b="0"/>
-            <wp:docPr id="1500197694" name="그림 1" descr="텍스트, 스크린샷, 폰트이(가) 표시된 사진&#10;&#10;자동 생성된 설명"/>
+            <wp:docPr id="1402099361" name="그림 1" descr="텍스트, 스크린샷, 폰트, 소프트웨어이(가) 표시된 사진&#10;&#10;자동 생성된 설명"/>
             <wp:cNvGraphicFramePr>
               <a:graphicFrameLocks xmlns:a="http://schemas.openxmlformats.org/drawingml/2006/main" noChangeAspect="1"/>
             </wp:cNvGraphicFramePr>
@@ -452,7 +451,7 @@
               <a:graphicData uri="http://schemas.openxmlformats.org/drawingml/2006/picture">
                 <pic:pic xmlns:pic="http://schemas.openxmlformats.org/drawingml/2006/picture">
                   <pic:nvPicPr>
-                    <pic:cNvPr id="1500197694" name="그림 1" descr="텍스트, 스크린샷, 폰트이(가) 표시된 사진&#10;&#10;자동 생성된 설명"/>
+                    <pic:cNvPr id="1402099361" name="그림 1" descr="텍스트, 스크린샷, 폰트, 소프트웨어이(가) 표시된 사진&#10;&#10;자동 생성된 설명"/>
                     <pic:cNvPicPr/>
                   </pic:nvPicPr>
                   <pic:blipFill>
@@ -464,7 +463,7 @@
                   <pic:spPr>
                     <a:xfrm>
                       <a:off x="0" y="0"/>
-                      <a:ext cx="6645910" cy="1966595"/>
+                      <a:ext cx="6645910" cy="1872615"/>
                     </a:xfrm>
                     <a:prstGeom prst="rect">
                       <a:avLst/>
@@ -12309,6 +12308,7 @@
       </w:pPr>
       <w:r>
         <w:rPr>
+          <w:noProof/>
           <w:szCs w:val="20"/>
         </w:rPr>
         <w:drawing>
@@ -12648,6 +12648,7 @@
       </w:pPr>
       <w:r>
         <w:rPr>
+          <w:noProof/>
           <w:szCs w:val="20"/>
         </w:rPr>
         <w:drawing>

</xml_diff>